<commit_message>
still working on Deliverables
</commit_message>
<xml_diff>
--- a/text_docs/Project_proposal_analysis_finished.docx
+++ b/text_docs/Project_proposal_analysis_finished.docx
@@ -2145,19 +2145,7 @@
         <w:rPr>
           <w:sz w:val="22"/>
         </w:rPr>
-        <w:t xml:space="preserve">Many small businesses can fall into two categories: service </w:t>
-      </w:r>
-      <w:r>
-        <w:rPr>
-          <w:sz w:val="22"/>
-        </w:rPr>
-        <w:t>providers and small retail. Generally, these businesses are run by small teams of people, with limited resources and skill sets. Because of this, In New Zealand, anywhere between 40 and 50% of small and medium enterprises (SME’s) have little to no online p</w:t>
-      </w:r>
-      <w:r>
-        <w:rPr>
-          <w:sz w:val="22"/>
-        </w:rPr>
-        <w:t>resence.</w:t>
+        <w:t>Many small businesses can fall into two categories: service providers and small retail. Generally, these businesses are run by small teams of people, with limited resources and skill sets. Because of this, In New Zealand, anywhere between 40 and 50% of small and medium enterprises (SME’s) have little to no online presence.</w:t>
       </w:r>
     </w:p>
     <w:p>
@@ -2273,47 +2261,29 @@
         <w:rPr>
           <w:sz w:val="22"/>
         </w:rPr>
-        <w:t>Studies have shown that businesses with online presences are thought to have a higher degre</w:t>
-      </w:r>
-      <w:r>
-        <w:rPr>
-          <w:sz w:val="22"/>
-        </w:rPr>
-        <w:t>e of credibility. This sense of credibility can almost offer a customer a feeling of security while dealing with a small business – which is of course beneficial as this can lead to future business.</w:t>
-      </w:r>
-    </w:p>
-    <w:p>
-      <w:pPr>
-        <w:spacing w:after="0"/>
-        <w:rPr>
-          <w:sz w:val="22"/>
-        </w:rPr>
-      </w:pPr>
-    </w:p>
-    <w:p>
-      <w:pPr>
-        <w:spacing w:after="0"/>
-        <w:rPr>
-          <w:sz w:val="22"/>
-        </w:rPr>
-      </w:pPr>
-      <w:r>
-        <w:rPr>
-          <w:sz w:val="22"/>
-        </w:rPr>
-        <w:t xml:space="preserve">Businesses who are easily discoverable, would logically </w:t>
-      </w:r>
-      <w:r>
-        <w:rPr>
-          <w:sz w:val="22"/>
-        </w:rPr>
-        <w:t>see a higher amount of business. Previously, businesses conducted most of their advertising through print media or broadcasting over television or radio. While these remain valid tools for discoverability, they’ve been largely eclipsed by the internet in t</w:t>
-      </w:r>
-      <w:r>
-        <w:rPr>
-          <w:sz w:val="22"/>
-        </w:rPr>
-        <w:t>erms of reaching an audience.</w:t>
+        <w:t>Studies have shown that businesses with online presences are thought to have a higher degree of credibility. This sense of credibility can almost offer a customer a feeling of security while dealing with a small business – which is of course beneficial as this can lead to future business.</w:t>
+      </w:r>
+    </w:p>
+    <w:p>
+      <w:pPr>
+        <w:spacing w:after="0"/>
+        <w:rPr>
+          <w:sz w:val="22"/>
+        </w:rPr>
+      </w:pPr>
+    </w:p>
+    <w:p>
+      <w:pPr>
+        <w:spacing w:after="0"/>
+        <w:rPr>
+          <w:sz w:val="22"/>
+        </w:rPr>
+      </w:pPr>
+      <w:r>
+        <w:rPr>
+          <w:sz w:val="22"/>
+        </w:rPr>
+        <w:t>Businesses who are easily discoverable, would logically see a higher amount of business. Previously, businesses conducted most of their advertising through print media or broadcasting over television or radio. While these remain valid tools for discoverability, they’ve been largely eclipsed by the internet in terms of reaching an audience.</w:t>
       </w:r>
     </w:p>
     <w:p>
@@ -2350,13 +2320,7 @@
         <w:rPr>
           <w:sz w:val="22"/>
         </w:rPr>
-        <w:t>Re</w:t>
-      </w:r>
-      <w:r>
-        <w:rPr>
-          <w:sz w:val="22"/>
-        </w:rPr>
-        <w:t>latability</w:t>
+        <w:t>Relatability</w:t>
       </w:r>
       <w:proofErr w:type="spellEnd"/>
       <w:r>
@@ -2396,44 +2360,26 @@
         <w:rPr>
           <w:sz w:val="22"/>
         </w:rPr>
-        <w:t>Flexibility, in the business context, can refer to the degree at which a business can change to adapt to their business environment. For example, a r</w:t>
-      </w:r>
-      <w:r>
-        <w:rPr>
-          <w:sz w:val="22"/>
-        </w:rPr>
-        <w:t>etail business would need to provide a product catalogue to their potential customers, which if that catalogue is only available on printed media, the business is unable to change that catalogue to reflect their current inventory. However, the same busines</w:t>
-      </w:r>
-      <w:r>
-        <w:rPr>
-          <w:sz w:val="22"/>
-        </w:rPr>
-        <w:t>s with a retail website would be able to provide their catalogue in a web page which is able to be updated as it’s being viewed, thus affording the business with a greater deal of flexibility.</w:t>
-      </w:r>
-    </w:p>
-    <w:p>
-      <w:pPr>
-        <w:spacing w:after="0"/>
-        <w:rPr>
-          <w:sz w:val="22"/>
-        </w:rPr>
-      </w:pPr>
-    </w:p>
-    <w:p>
-      <w:pPr>
-        <w:spacing w:after="0"/>
-      </w:pPr>
-      <w:r>
-        <w:rPr>
-          <w:sz w:val="22"/>
-        </w:rPr>
-        <w:t>The Client for this project would be the small business withou</w:t>
-      </w:r>
-      <w:r>
-        <w:rPr>
-          <w:sz w:val="22"/>
-        </w:rPr>
-        <w:t>t an online presence, who believes that they could benefit from any number of the few concepts outlined previously, and more which haven’t been listed in the interest of brevity.</w:t>
+        <w:t>Flexibility, in the business context, can refer to the degree at which a business can change to adapt to their business environment. For example, a retail business would need to provide a product catalogue to their potential customers, which if that catalogue is only available on printed media, the business is unable to change that catalogue to reflect their current inventory. However, the same business with a retail website would be able to provide their catalogue in a web page which is able to be updated as it’s being viewed, thus affording the business with a greater deal of flexibility.</w:t>
+      </w:r>
+    </w:p>
+    <w:p>
+      <w:pPr>
+        <w:spacing w:after="0"/>
+        <w:rPr>
+          <w:sz w:val="22"/>
+        </w:rPr>
+      </w:pPr>
+    </w:p>
+    <w:p>
+      <w:pPr>
+        <w:spacing w:after="0"/>
+      </w:pPr>
+      <w:r>
+        <w:rPr>
+          <w:sz w:val="22"/>
+        </w:rPr>
+        <w:t>The Client for this project would be the small business without an online presence, who believes that they could benefit from any number of the few concepts outlined previously, and more which haven’t been listed in the interest of brevity.</w:t>
       </w:r>
     </w:p>
     <w:p>
@@ -2570,13 +2516,7 @@
         <w:rPr>
           <w:sz w:val="22"/>
         </w:rPr>
-        <w:t xml:space="preserve">Product databases for retail </w:t>
-      </w:r>
-      <w:r>
-        <w:rPr>
-          <w:sz w:val="22"/>
-        </w:rPr>
-        <w:t>systems</w:t>
+        <w:t>Product databases for retail systems</w:t>
       </w:r>
     </w:p>
     <w:p>
@@ -2743,13 +2683,7 @@
         <w:rPr>
           <w:sz w:val="22"/>
         </w:rPr>
-        <w:t xml:space="preserve">System </w:t>
-      </w:r>
-      <w:r>
-        <w:rPr>
-          <w:sz w:val="22"/>
-        </w:rPr>
-        <w:t>testing</w:t>
+        <w:t>System testing</w:t>
       </w:r>
     </w:p>
     <w:p>
@@ -3134,19 +3068,7 @@
         <w:rPr>
           <w:sz w:val="22"/>
         </w:rPr>
-        <w:t xml:space="preserve">The context for this project is of small businesses with no online presence, and the </w:t>
-      </w:r>
-      <w:r>
-        <w:rPr>
-          <w:sz w:val="22"/>
-        </w:rPr>
-        <w:t>requirements of this project are to develop a turnkey framework to provide small businesses with the means to develop their personal business websites, and to provide training documentation and support to further facilitate the potential future clients and</w:t>
-      </w:r>
-      <w:r>
-        <w:rPr>
-          <w:sz w:val="22"/>
-        </w:rPr>
-        <w:t xml:space="preserve"> their web endeavours.</w:t>
+        <w:t>The context for this project is of small businesses with no online presence, and the requirements of this project are to develop a turnkey framework to provide small businesses with the means to develop their personal business websites, and to provide training documentation and support to further facilitate the potential future clients and their web endeavours.</w:t>
       </w:r>
     </w:p>
     <w:p>
@@ -3266,13 +3188,7 @@
         <w:rPr>
           <w:sz w:val="22"/>
         </w:rPr>
-        <w:t>The requirements for this project</w:t>
-      </w:r>
-      <w:r>
-        <w:rPr>
-          <w:sz w:val="22"/>
-        </w:rPr>
-        <w:t xml:space="preserve"> relate to the context in the following ways:</w:t>
+        <w:t>The requirements for this project relate to the context in the following ways:</w:t>
       </w:r>
     </w:p>
     <w:p>
@@ -3352,13 +3268,7 @@
         <w:rPr>
           <w:sz w:val="22"/>
         </w:rPr>
-        <w:t>Thanks to modern search eng</w:t>
-      </w:r>
-      <w:r>
-        <w:rPr>
-          <w:sz w:val="22"/>
-        </w:rPr>
-        <w:t xml:space="preserve">ines, the internet is a </w:t>
+        <w:t xml:space="preserve">Thanks to modern search engines, the internet is a </w:t>
       </w:r>
       <w:proofErr w:type="gramStart"/>
       <w:r>
@@ -3372,19 +3282,7 @@
         <w:rPr>
           <w:sz w:val="22"/>
         </w:rPr>
-        <w:t xml:space="preserve"> first port of call when searching for goods and services. Websites can be discovered based on a few keywords and other information such as location or demographic. What this means for discoverability in a small business se</w:t>
-      </w:r>
-      <w:r>
-        <w:rPr>
-          <w:sz w:val="22"/>
-        </w:rPr>
-        <w:t xml:space="preserve">nse, if a potential customer were to google specific retail businesses in their area, if the small business were to have a website, they’d easily be found in that google search. Where opposed to a small business without a website is much more difficult to </w:t>
-      </w:r>
-      <w:r>
-        <w:rPr>
-          <w:sz w:val="22"/>
-        </w:rPr>
-        <w:t>find in the modern business world.</w:t>
+        <w:t xml:space="preserve"> first port of call when searching for goods and services. Websites can be discovered based on a few keywords and other information such as location or demographic. What this means for discoverability in a small business sense, if a potential customer were to google specific retail businesses in their area, if the small business were to have a website, they’d easily be found in that google search. Where opposed to a small business without a website is much more difficult to find in the modern business world.</w:t>
       </w:r>
     </w:p>
     <w:p>
@@ -3440,13 +3338,7 @@
         <w:rPr>
           <w:sz w:val="22"/>
         </w:rPr>
-        <w:t>Small, ‘mom and pop’ businesses have the luxury of fosteri</w:t>
-      </w:r>
-      <w:r>
-        <w:rPr>
-          <w:sz w:val="22"/>
-        </w:rPr>
-        <w:t xml:space="preserve">ng and building more personal relationships with their customer-base. The primary benefit of these personal relationships between customer and business is repeated purchases and business. </w:t>
+        <w:t xml:space="preserve">Small, ‘mom and pop’ businesses have the luxury of fostering and building more personal relationships with their customer-base. The primary benefit of these personal relationships between customer and business is repeated purchases and business. </w:t>
       </w:r>
     </w:p>
     <w:p>
@@ -3488,19 +3380,7 @@
         <w:rPr>
           <w:sz w:val="22"/>
         </w:rPr>
-        <w:t>As outlined previously, presenting product and servic</w:t>
-      </w:r>
-      <w:r>
-        <w:rPr>
-          <w:sz w:val="22"/>
-        </w:rPr>
-        <w:t>e catalogues to a customer on printed media, or through traditional means of advertising had the issue of not being easily updated, due to printing and other costs being a prohibiting factor, which limited flexibility in how a business could update their i</w:t>
-      </w:r>
-      <w:r>
-        <w:rPr>
-          <w:sz w:val="22"/>
-        </w:rPr>
-        <w:t xml:space="preserve">nformation to keep up with a changing business environment. </w:t>
+        <w:t xml:space="preserve">As outlined previously, presenting product and service catalogues to a customer on printed media, or through traditional means of advertising had the issue of not being easily updated, due to printing and other costs being a prohibiting factor, which limited flexibility in how a business could update their information to keep up with a changing business environment. </w:t>
       </w:r>
     </w:p>
     <w:p>
@@ -3594,30 +3474,18 @@
         <w:rPr>
           <w:sz w:val="22"/>
         </w:rPr>
-        <w:t>In essence, the primary deliverable for this project will be a framework of tools for a small</w:t>
-      </w:r>
-      <w:r>
-        <w:rPr>
-          <w:sz w:val="22"/>
-        </w:rPr>
-        <w:t xml:space="preserve"> business, which will allow them to independently build and implement a website of their own, from a select series of features.</w:t>
-      </w:r>
-    </w:p>
-    <w:p>
-      <w:pPr>
-        <w:spacing w:after="0"/>
-      </w:pPr>
-      <w:r>
-        <w:rPr>
-          <w:sz w:val="22"/>
-        </w:rPr>
-        <w:t xml:space="preserve">The System will be designed with two types of small business in mind: services and retail. As such, the following features will </w:t>
-      </w:r>
-      <w:r>
-        <w:rPr>
-          <w:sz w:val="22"/>
-        </w:rPr>
-        <w:t>be developed/implemented for each business type:</w:t>
+        <w:t>In essence, the primary deliverable for this project will be a framework of tools for a small business, which will allow them to independently build and implement a website of their own, from a select series of features.</w:t>
+      </w:r>
+    </w:p>
+    <w:p>
+      <w:pPr>
+        <w:spacing w:after="0"/>
+      </w:pPr>
+      <w:r>
+        <w:rPr>
+          <w:sz w:val="22"/>
+        </w:rPr>
+        <w:t>The System will be designed with two types of small business in mind: services and retail. As such, the following features will be developed/implemented for each business type:</w:t>
       </w:r>
     </w:p>
     <w:p>
@@ -3695,13 +3563,7 @@
         <w:rPr>
           <w:sz w:val="22"/>
         </w:rPr>
-        <w:t>Product and Inventory d</w:t>
-      </w:r>
-      <w:r>
-        <w:rPr>
-          <w:sz w:val="22"/>
-        </w:rPr>
-        <w:t>atabases.</w:t>
+        <w:t>Product and Inventory databases.</w:t>
       </w:r>
     </w:p>
     <w:p>
@@ -3826,13 +3688,7 @@
         <w:rPr>
           <w:sz w:val="22"/>
         </w:rPr>
-        <w:t>There are also a number of features which are shared b</w:t>
-      </w:r>
-      <w:r>
-        <w:rPr>
-          <w:sz w:val="22"/>
-        </w:rPr>
-        <w:t>etween both types of Turnkey system, such as payment handling and page customization and addition. All of the outlined features are considered to be a part of the final, primary deliverable.</w:t>
+        <w:t>There are also a number of features which are shared between both types of Turnkey system, such as payment handling and page customization and addition. All of the outlined features are considered to be a part of the final, primary deliverable.</w:t>
       </w:r>
     </w:p>
     <w:p>
@@ -3844,13 +3700,7 @@
         <w:rPr>
           <w:sz w:val="22"/>
         </w:rPr>
-        <w:t>The system itself should be simple to use with little to no prior</w:t>
-      </w:r>
-      <w:r>
-        <w:rPr>
-          <w:sz w:val="22"/>
-        </w:rPr>
-        <w:t xml:space="preserve"> knowledge on website building and implementation. </w:t>
+        <w:t xml:space="preserve">The system itself should be simple to use with little to no prior knowledge on website building and implementation. </w:t>
       </w:r>
     </w:p>
     <w:p>
@@ -4912,13 +4762,7 @@
         <w:rPr>
           <w:sz w:val="22"/>
         </w:rPr>
-        <w:t>Secondary backups for all the documentation and fi</w:t>
-      </w:r>
-      <w:r>
-        <w:rPr>
-          <w:sz w:val="22"/>
-        </w:rPr>
-        <w:t>les will be stored in a Hard Drive</w:t>
+        <w:t>Secondary backups for all the documentation and files will be stored in a Hard Drive</w:t>
       </w:r>
     </w:p>
     <w:p>
@@ -5456,40 +5300,448 @@
     <w:p>
       <w:pPr>
         <w:spacing w:after="0"/>
-        <w:rPr>
-          <w:sz w:val="22"/>
-        </w:rPr>
-      </w:pPr>
-    </w:p>
-    <w:p>
-      <w:pPr>
-        <w:spacing w:after="0"/>
-        <w:rPr>
-          <w:sz w:val="22"/>
-        </w:rPr>
-      </w:pPr>
-    </w:p>
-    <w:p>
-      <w:pPr>
-        <w:spacing w:after="0"/>
         <w:jc w:val="center"/>
-      </w:pPr>
-      <w:r>
         <w:rPr>
           <w:b/>
           <w:sz w:val="28"/>
         </w:rPr>
-        <w:t>Deliverables</w:t>
-      </w:r>
-    </w:p>
-    <w:p>
-      <w:pPr>
-        <w:spacing w:after="0"/>
-        <w:jc w:val="center"/>
+      </w:pPr>
+      <w:r>
         <w:rPr>
           <w:b/>
           <w:sz w:val="28"/>
         </w:rPr>
+        <w:t>Deliverables</w:t>
+      </w:r>
+    </w:p>
+    <w:p>
+      <w:pPr>
+        <w:spacing w:after="0"/>
+        <w:jc w:val="center"/>
+      </w:pPr>
+    </w:p>
+    <w:p>
+      <w:pPr>
+        <w:spacing w:after="0"/>
+        <w:rPr>
+          <w:b/>
+          <w:sz w:val="24"/>
+        </w:rPr>
+      </w:pPr>
+      <w:r>
+        <w:rPr>
+          <w:b/>
+          <w:sz w:val="24"/>
+        </w:rPr>
+        <w:t>Milestone</w:t>
+      </w:r>
+      <w:r>
+        <w:rPr>
+          <w:b/>
+          <w:sz w:val="24"/>
+        </w:rPr>
+        <w:t>s</w:t>
+      </w:r>
+    </w:p>
+    <w:p>
+      <w:pPr>
+        <w:pStyle w:val="ListParagraph"/>
+        <w:numPr>
+          <w:ilvl w:val="0"/>
+          <w:numId w:val="22"/>
+        </w:numPr>
+        <w:spacing w:after="0"/>
+        <w:rPr>
+          <w:sz w:val="22"/>
+        </w:rPr>
+      </w:pPr>
+      <w:r>
+        <w:rPr>
+          <w:sz w:val="22"/>
+        </w:rPr>
+        <w:t>Project Bid</w:t>
+      </w:r>
+    </w:p>
+    <w:p>
+      <w:pPr>
+        <w:pStyle w:val="ListParagraph"/>
+        <w:numPr>
+          <w:ilvl w:val="0"/>
+          <w:numId w:val="22"/>
+        </w:numPr>
+        <w:spacing w:after="0"/>
+        <w:rPr>
+          <w:sz w:val="22"/>
+        </w:rPr>
+      </w:pPr>
+      <w:r>
+        <w:rPr>
+          <w:sz w:val="22"/>
+        </w:rPr>
+        <w:t>Project Proposal</w:t>
+      </w:r>
+    </w:p>
+    <w:p>
+      <w:pPr>
+        <w:pStyle w:val="ListParagraph"/>
+        <w:numPr>
+          <w:ilvl w:val="0"/>
+          <w:numId w:val="22"/>
+        </w:numPr>
+        <w:spacing w:after="0"/>
+        <w:rPr>
+          <w:sz w:val="22"/>
+        </w:rPr>
+      </w:pPr>
+      <w:r>
+        <w:rPr>
+          <w:sz w:val="22"/>
+        </w:rPr>
+        <w:t>Project documentation</w:t>
+      </w:r>
+    </w:p>
+    <w:p>
+      <w:pPr>
+        <w:pStyle w:val="ListParagraph"/>
+        <w:numPr>
+          <w:ilvl w:val="0"/>
+          <w:numId w:val="22"/>
+        </w:numPr>
+        <w:spacing w:after="0"/>
+        <w:rPr>
+          <w:sz w:val="22"/>
+        </w:rPr>
+      </w:pPr>
+      <w:r>
+        <w:rPr>
+          <w:sz w:val="22"/>
+        </w:rPr>
+        <w:t>Changes Management</w:t>
+      </w:r>
+    </w:p>
+    <w:p>
+      <w:pPr>
+        <w:pStyle w:val="ListParagraph"/>
+        <w:numPr>
+          <w:ilvl w:val="0"/>
+          <w:numId w:val="22"/>
+        </w:numPr>
+        <w:spacing w:after="0"/>
+        <w:rPr>
+          <w:sz w:val="22"/>
+        </w:rPr>
+      </w:pPr>
+      <w:r>
+        <w:rPr>
+          <w:sz w:val="22"/>
+        </w:rPr>
+        <w:t>Project final submission</w:t>
+      </w:r>
+    </w:p>
+    <w:p>
+      <w:pPr>
+        <w:spacing w:after="0"/>
+        <w:rPr>
+          <w:sz w:val="22"/>
+          <w:szCs w:val="22"/>
+        </w:rPr>
+      </w:pPr>
+    </w:p>
+    <w:tbl>
+      <w:tblPr>
+        <w:tblStyle w:val="TableGrid"/>
+        <w:tblW w:w="0" w:type="auto"/>
+        <w:tblLook w:val="04A0" w:firstRow="1" w:lastRow="0" w:firstColumn="1" w:lastColumn="0" w:noHBand="0" w:noVBand="1"/>
+      </w:tblPr>
+      <w:tblGrid>
+        <w:gridCol w:w="4508"/>
+        <w:gridCol w:w="4508"/>
+      </w:tblGrid>
+      <w:tr>
+        <w:tc>
+          <w:tcPr>
+            <w:tcW w:w="4508" w:type="dxa"/>
+          </w:tcPr>
+          <w:p>
+            <w:pPr>
+              <w:spacing w:after="0"/>
+              <w:jc w:val="center"/>
+              <w:rPr>
+                <w:b/>
+                <w:sz w:val="24"/>
+                <w:szCs w:val="22"/>
+              </w:rPr>
+            </w:pPr>
+            <w:r>
+              <w:rPr>
+                <w:b/>
+                <w:sz w:val="24"/>
+                <w:szCs w:val="22"/>
+              </w:rPr>
+              <w:t>Deliverable</w:t>
+            </w:r>
+          </w:p>
+        </w:tc>
+        <w:tc>
+          <w:tcPr>
+            <w:tcW w:w="4508" w:type="dxa"/>
+          </w:tcPr>
+          <w:p>
+            <w:pPr>
+              <w:spacing w:after="0"/>
+              <w:jc w:val="center"/>
+              <w:rPr>
+                <w:b/>
+                <w:sz w:val="24"/>
+                <w:szCs w:val="22"/>
+              </w:rPr>
+            </w:pPr>
+            <w:r>
+              <w:rPr>
+                <w:b/>
+                <w:sz w:val="24"/>
+                <w:szCs w:val="22"/>
+              </w:rPr>
+              <w:t>Due Date</w:t>
+            </w:r>
+          </w:p>
+        </w:tc>
+      </w:tr>
+      <w:tr>
+        <w:tc>
+          <w:tcPr>
+            <w:tcW w:w="4508" w:type="dxa"/>
+          </w:tcPr>
+          <w:p>
+            <w:pPr>
+              <w:spacing w:after="0"/>
+              <w:rPr>
+                <w:sz w:val="22"/>
+                <w:szCs w:val="22"/>
+              </w:rPr>
+            </w:pPr>
+            <w:r>
+              <w:rPr>
+                <w:sz w:val="22"/>
+                <w:szCs w:val="22"/>
+              </w:rPr>
+              <w:t>Project Proposal</w:t>
+            </w:r>
+          </w:p>
+        </w:tc>
+        <w:tc>
+          <w:tcPr>
+            <w:tcW w:w="4508" w:type="dxa"/>
+          </w:tcPr>
+          <w:p>
+            <w:pPr>
+              <w:spacing w:after="0"/>
+              <w:rPr>
+                <w:sz w:val="22"/>
+                <w:szCs w:val="22"/>
+              </w:rPr>
+            </w:pPr>
+            <w:r>
+              <w:rPr>
+                <w:sz w:val="22"/>
+                <w:szCs w:val="22"/>
+              </w:rPr>
+              <w:t>4</w:t>
+            </w:r>
+            <w:r>
+              <w:rPr>
+                <w:sz w:val="22"/>
+                <w:szCs w:val="22"/>
+                <w:vertAlign w:val="superscript"/>
+              </w:rPr>
+              <w:t>th</w:t>
+            </w:r>
+            <w:r>
+              <w:rPr>
+                <w:sz w:val="22"/>
+                <w:szCs w:val="22"/>
+              </w:rPr>
+              <w:t xml:space="preserve"> August</w:t>
+            </w:r>
+          </w:p>
+        </w:tc>
+      </w:tr>
+      <w:tr>
+        <w:tc>
+          <w:tcPr>
+            <w:tcW w:w="4508" w:type="dxa"/>
+          </w:tcPr>
+          <w:p>
+            <w:pPr>
+              <w:spacing w:after="0"/>
+              <w:rPr>
+                <w:sz w:val="22"/>
+                <w:szCs w:val="22"/>
+              </w:rPr>
+            </w:pPr>
+            <w:bookmarkStart w:id="0" w:name="_GoBack"/>
+            <w:bookmarkEnd w:id="0"/>
+          </w:p>
+        </w:tc>
+        <w:tc>
+          <w:tcPr>
+            <w:tcW w:w="4508" w:type="dxa"/>
+          </w:tcPr>
+          <w:p>
+            <w:pPr>
+              <w:spacing w:after="0"/>
+              <w:rPr>
+                <w:sz w:val="22"/>
+                <w:szCs w:val="22"/>
+              </w:rPr>
+            </w:pPr>
+          </w:p>
+        </w:tc>
+      </w:tr>
+      <w:tr>
+        <w:tc>
+          <w:tcPr>
+            <w:tcW w:w="4508" w:type="dxa"/>
+          </w:tcPr>
+          <w:p>
+            <w:pPr>
+              <w:spacing w:after="0"/>
+              <w:rPr>
+                <w:sz w:val="22"/>
+                <w:szCs w:val="22"/>
+              </w:rPr>
+            </w:pPr>
+          </w:p>
+        </w:tc>
+        <w:tc>
+          <w:tcPr>
+            <w:tcW w:w="4508" w:type="dxa"/>
+          </w:tcPr>
+          <w:p>
+            <w:pPr>
+              <w:spacing w:after="0"/>
+              <w:rPr>
+                <w:sz w:val="22"/>
+                <w:szCs w:val="22"/>
+              </w:rPr>
+            </w:pPr>
+          </w:p>
+        </w:tc>
+      </w:tr>
+      <w:tr>
+        <w:tc>
+          <w:tcPr>
+            <w:tcW w:w="4508" w:type="dxa"/>
+          </w:tcPr>
+          <w:p>
+            <w:pPr>
+              <w:spacing w:after="0"/>
+              <w:rPr>
+                <w:sz w:val="22"/>
+                <w:szCs w:val="22"/>
+              </w:rPr>
+            </w:pPr>
+          </w:p>
+        </w:tc>
+        <w:tc>
+          <w:tcPr>
+            <w:tcW w:w="4508" w:type="dxa"/>
+          </w:tcPr>
+          <w:p>
+            <w:pPr>
+              <w:spacing w:after="0"/>
+              <w:rPr>
+                <w:sz w:val="22"/>
+                <w:szCs w:val="22"/>
+              </w:rPr>
+            </w:pPr>
+          </w:p>
+        </w:tc>
+      </w:tr>
+    </w:tbl>
+    <w:p>
+      <w:pPr>
+        <w:spacing w:after="0"/>
+        <w:rPr>
+          <w:sz w:val="22"/>
+          <w:szCs w:val="22"/>
+        </w:rPr>
+      </w:pPr>
+    </w:p>
+    <w:p>
+      <w:pPr>
+        <w:spacing w:after="0"/>
+        <w:rPr>
+          <w:b/>
+          <w:sz w:val="22"/>
+          <w:szCs w:val="22"/>
+        </w:rPr>
+      </w:pPr>
+    </w:p>
+    <w:p>
+      <w:pPr>
+        <w:spacing w:after="0"/>
+        <w:rPr>
+          <w:b/>
+          <w:sz w:val="22"/>
+          <w:szCs w:val="22"/>
+        </w:rPr>
+      </w:pPr>
+    </w:p>
+    <w:p>
+      <w:pPr>
+        <w:spacing w:after="0"/>
+        <w:rPr>
+          <w:b/>
+          <w:sz w:val="22"/>
+          <w:szCs w:val="22"/>
+        </w:rPr>
+      </w:pPr>
+    </w:p>
+    <w:p>
+      <w:pPr>
+        <w:spacing w:after="0"/>
+        <w:rPr>
+          <w:b/>
+          <w:sz w:val="22"/>
+          <w:szCs w:val="22"/>
+        </w:rPr>
+      </w:pPr>
+    </w:p>
+    <w:p>
+      <w:pPr>
+        <w:spacing w:after="0"/>
+        <w:rPr>
+          <w:b/>
+          <w:sz w:val="22"/>
+        </w:rPr>
+      </w:pPr>
+    </w:p>
+    <w:p>
+      <w:pPr>
+        <w:spacing w:after="0"/>
+        <w:rPr>
+          <w:b/>
+          <w:sz w:val="22"/>
+        </w:rPr>
+      </w:pPr>
+    </w:p>
+    <w:p>
+      <w:pPr>
+        <w:spacing w:after="0"/>
+        <w:rPr>
+          <w:b/>
+          <w:sz w:val="22"/>
+        </w:rPr>
+      </w:pPr>
+    </w:p>
+    <w:p>
+      <w:pPr>
+        <w:spacing w:after="0"/>
+        <w:rPr>
+          <w:b/>
+          <w:sz w:val="22"/>
+        </w:rPr>
       </w:pPr>
     </w:p>
     <w:p>
@@ -5501,15 +5753,116 @@
           <w:sz w:val="28"/>
         </w:rPr>
       </w:pPr>
-    </w:p>
-    <w:p>
-      <w:pPr>
-        <w:spacing w:after="0"/>
-        <w:jc w:val="center"/>
+      <w:r>
         <w:rPr>
           <w:b/>
           <w:sz w:val="28"/>
         </w:rPr>
+        <w:t>Relevant Background Information</w:t>
+      </w:r>
+    </w:p>
+    <w:p>
+      <w:pPr>
+        <w:spacing w:after="0"/>
+        <w:rPr>
+          <w:sz w:val="22"/>
+        </w:rPr>
+      </w:pPr>
+    </w:p>
+    <w:p>
+      <w:pPr>
+        <w:spacing w:after="0"/>
+        <w:rPr>
+          <w:sz w:val="22"/>
+        </w:rPr>
+      </w:pPr>
+    </w:p>
+    <w:p>
+      <w:pPr>
+        <w:spacing w:after="0"/>
+        <w:rPr>
+          <w:sz w:val="22"/>
+        </w:rPr>
+      </w:pPr>
+    </w:p>
+    <w:p>
+      <w:pPr>
+        <w:spacing w:after="0"/>
+        <w:rPr>
+          <w:sz w:val="22"/>
+        </w:rPr>
+      </w:pPr>
+    </w:p>
+    <w:p>
+      <w:pPr>
+        <w:spacing w:after="0"/>
+        <w:rPr>
+          <w:sz w:val="22"/>
+        </w:rPr>
+      </w:pPr>
+    </w:p>
+    <w:p>
+      <w:pPr>
+        <w:spacing w:after="0"/>
+        <w:rPr>
+          <w:sz w:val="22"/>
+        </w:rPr>
+      </w:pPr>
+    </w:p>
+    <w:p>
+      <w:pPr>
+        <w:spacing w:after="0"/>
+        <w:rPr>
+          <w:sz w:val="22"/>
+        </w:rPr>
+      </w:pPr>
+    </w:p>
+    <w:p>
+      <w:pPr>
+        <w:spacing w:after="0"/>
+        <w:rPr>
+          <w:sz w:val="22"/>
+        </w:rPr>
+      </w:pPr>
+    </w:p>
+    <w:p>
+      <w:pPr>
+        <w:spacing w:after="0"/>
+        <w:rPr>
+          <w:sz w:val="22"/>
+        </w:rPr>
+      </w:pPr>
+    </w:p>
+    <w:p>
+      <w:pPr>
+        <w:spacing w:after="0"/>
+        <w:rPr>
+          <w:sz w:val="22"/>
+        </w:rPr>
+      </w:pPr>
+    </w:p>
+    <w:p>
+      <w:pPr>
+        <w:spacing w:after="0"/>
+        <w:rPr>
+          <w:sz w:val="22"/>
+        </w:rPr>
+      </w:pPr>
+    </w:p>
+    <w:p>
+      <w:pPr>
+        <w:spacing w:after="0"/>
+        <w:rPr>
+          <w:sz w:val="22"/>
+        </w:rPr>
+      </w:pPr>
+    </w:p>
+    <w:p>
+      <w:pPr>
+        <w:spacing w:after="0"/>
+        <w:rPr>
+          <w:sz w:val="22"/>
+        </w:rPr>
       </w:pPr>
     </w:p>
     <w:p>
@@ -5521,472 +5874,11 @@
           <w:sz w:val="28"/>
         </w:rPr>
       </w:pPr>
-    </w:p>
-    <w:p>
-      <w:pPr>
-        <w:spacing w:after="0"/>
-        <w:jc w:val="center"/>
+      <w:r>
         <w:rPr>
           <w:b/>
           <w:sz w:val="28"/>
         </w:rPr>
-      </w:pPr>
-    </w:p>
-    <w:p>
-      <w:pPr>
-        <w:spacing w:after="0"/>
-        <w:jc w:val="center"/>
-        <w:rPr>
-          <w:b/>
-          <w:sz w:val="28"/>
-        </w:rPr>
-      </w:pPr>
-    </w:p>
-    <w:p>
-      <w:pPr>
-        <w:spacing w:after="0"/>
-        <w:jc w:val="center"/>
-        <w:rPr>
-          <w:b/>
-          <w:sz w:val="28"/>
-        </w:rPr>
-      </w:pPr>
-    </w:p>
-    <w:p>
-      <w:pPr>
-        <w:spacing w:after="0"/>
-        <w:jc w:val="center"/>
-        <w:rPr>
-          <w:b/>
-          <w:sz w:val="28"/>
-        </w:rPr>
-      </w:pPr>
-    </w:p>
-    <w:p>
-      <w:pPr>
-        <w:spacing w:after="0"/>
-        <w:jc w:val="center"/>
-        <w:rPr>
-          <w:b/>
-          <w:sz w:val="28"/>
-        </w:rPr>
-      </w:pPr>
-    </w:p>
-    <w:p>
-      <w:pPr>
-        <w:spacing w:after="0"/>
-        <w:jc w:val="center"/>
-        <w:rPr>
-          <w:b/>
-          <w:sz w:val="28"/>
-        </w:rPr>
-      </w:pPr>
-    </w:p>
-    <w:p>
-      <w:pPr>
-        <w:spacing w:after="0"/>
-        <w:jc w:val="center"/>
-        <w:rPr>
-          <w:b/>
-          <w:sz w:val="28"/>
-        </w:rPr>
-      </w:pPr>
-    </w:p>
-    <w:p>
-      <w:pPr>
-        <w:spacing w:after="0"/>
-        <w:jc w:val="center"/>
-        <w:rPr>
-          <w:b/>
-          <w:sz w:val="28"/>
-        </w:rPr>
-      </w:pPr>
-    </w:p>
-    <w:p>
-      <w:pPr>
-        <w:spacing w:after="0"/>
-        <w:jc w:val="center"/>
-        <w:rPr>
-          <w:b/>
-          <w:sz w:val="28"/>
-        </w:rPr>
-      </w:pPr>
-    </w:p>
-    <w:p>
-      <w:pPr>
-        <w:spacing w:after="0"/>
-        <w:jc w:val="center"/>
-        <w:rPr>
-          <w:b/>
-          <w:sz w:val="28"/>
-        </w:rPr>
-      </w:pPr>
-    </w:p>
-    <w:p>
-      <w:pPr>
-        <w:spacing w:after="0"/>
-        <w:jc w:val="center"/>
-        <w:rPr>
-          <w:b/>
-          <w:sz w:val="28"/>
-        </w:rPr>
-      </w:pPr>
-    </w:p>
-    <w:p>
-      <w:pPr>
-        <w:spacing w:after="0"/>
-        <w:jc w:val="center"/>
-        <w:rPr>
-          <w:b/>
-          <w:sz w:val="28"/>
-        </w:rPr>
-      </w:pPr>
-    </w:p>
-    <w:p>
-      <w:pPr>
-        <w:spacing w:after="0"/>
-        <w:jc w:val="center"/>
-        <w:rPr>
-          <w:b/>
-          <w:sz w:val="28"/>
-        </w:rPr>
-      </w:pPr>
-    </w:p>
-    <w:p>
-      <w:pPr>
-        <w:spacing w:after="0"/>
-        <w:jc w:val="center"/>
-        <w:rPr>
-          <w:b/>
-          <w:sz w:val="28"/>
-        </w:rPr>
-      </w:pPr>
-    </w:p>
-    <w:p>
-      <w:pPr>
-        <w:spacing w:after="0"/>
-        <w:jc w:val="center"/>
-        <w:rPr>
-          <w:b/>
-          <w:sz w:val="28"/>
-        </w:rPr>
-      </w:pPr>
-    </w:p>
-    <w:p>
-      <w:pPr>
-        <w:spacing w:after="0"/>
-        <w:jc w:val="center"/>
-        <w:rPr>
-          <w:b/>
-          <w:sz w:val="28"/>
-        </w:rPr>
-      </w:pPr>
-    </w:p>
-    <w:p>
-      <w:pPr>
-        <w:spacing w:after="0"/>
-        <w:jc w:val="center"/>
-        <w:rPr>
-          <w:b/>
-          <w:sz w:val="28"/>
-        </w:rPr>
-      </w:pPr>
-    </w:p>
-    <w:p>
-      <w:pPr>
-        <w:spacing w:after="0"/>
-        <w:jc w:val="center"/>
-        <w:rPr>
-          <w:b/>
-          <w:sz w:val="28"/>
-        </w:rPr>
-      </w:pPr>
-    </w:p>
-    <w:p>
-      <w:pPr>
-        <w:spacing w:after="0"/>
-        <w:jc w:val="center"/>
-        <w:rPr>
-          <w:b/>
-          <w:sz w:val="28"/>
-        </w:rPr>
-      </w:pPr>
-    </w:p>
-    <w:p>
-      <w:pPr>
-        <w:spacing w:after="0"/>
-        <w:jc w:val="center"/>
-        <w:rPr>
-          <w:b/>
-          <w:sz w:val="28"/>
-        </w:rPr>
-      </w:pPr>
-    </w:p>
-    <w:p>
-      <w:pPr>
-        <w:spacing w:after="0"/>
-        <w:jc w:val="center"/>
-        <w:rPr>
-          <w:b/>
-          <w:sz w:val="28"/>
-        </w:rPr>
-      </w:pPr>
-    </w:p>
-    <w:p>
-      <w:pPr>
-        <w:spacing w:after="0"/>
-        <w:jc w:val="center"/>
-        <w:rPr>
-          <w:b/>
-          <w:sz w:val="28"/>
-        </w:rPr>
-      </w:pPr>
-    </w:p>
-    <w:p>
-      <w:pPr>
-        <w:spacing w:after="0"/>
-        <w:jc w:val="center"/>
-        <w:rPr>
-          <w:b/>
-          <w:sz w:val="28"/>
-        </w:rPr>
-      </w:pPr>
-    </w:p>
-    <w:p>
-      <w:pPr>
-        <w:spacing w:after="0"/>
-        <w:jc w:val="center"/>
-        <w:rPr>
-          <w:b/>
-          <w:sz w:val="28"/>
-        </w:rPr>
-      </w:pPr>
-    </w:p>
-    <w:p>
-      <w:pPr>
-        <w:spacing w:after="0"/>
-        <w:jc w:val="center"/>
-        <w:rPr>
-          <w:b/>
-          <w:sz w:val="28"/>
-        </w:rPr>
-      </w:pPr>
-    </w:p>
-    <w:p>
-      <w:pPr>
-        <w:spacing w:after="0"/>
-        <w:jc w:val="center"/>
-        <w:rPr>
-          <w:b/>
-          <w:sz w:val="28"/>
-        </w:rPr>
-      </w:pPr>
-    </w:p>
-    <w:p>
-      <w:pPr>
-        <w:spacing w:after="0"/>
-        <w:jc w:val="center"/>
-        <w:rPr>
-          <w:b/>
-          <w:sz w:val="28"/>
-        </w:rPr>
-      </w:pPr>
-    </w:p>
-    <w:p>
-      <w:pPr>
-        <w:spacing w:after="0"/>
-        <w:jc w:val="center"/>
-        <w:rPr>
-          <w:b/>
-          <w:sz w:val="28"/>
-        </w:rPr>
-      </w:pPr>
-    </w:p>
-    <w:p>
-      <w:pPr>
-        <w:spacing w:after="0"/>
-        <w:jc w:val="center"/>
-        <w:rPr>
-          <w:b/>
-          <w:sz w:val="28"/>
-        </w:rPr>
-      </w:pPr>
-    </w:p>
-    <w:p>
-      <w:pPr>
-        <w:spacing w:after="0"/>
-        <w:jc w:val="center"/>
-        <w:rPr>
-          <w:b/>
-          <w:sz w:val="28"/>
-        </w:rPr>
-      </w:pPr>
-    </w:p>
-    <w:p>
-      <w:pPr>
-        <w:spacing w:after="0"/>
-        <w:jc w:val="center"/>
-        <w:rPr>
-          <w:b/>
-          <w:sz w:val="28"/>
-        </w:rPr>
-      </w:pPr>
-    </w:p>
-    <w:p>
-      <w:pPr>
-        <w:spacing w:after="0"/>
-        <w:jc w:val="center"/>
-        <w:rPr>
-          <w:b/>
-          <w:sz w:val="28"/>
-        </w:rPr>
-      </w:pPr>
-    </w:p>
-    <w:p>
-      <w:pPr>
-        <w:spacing w:after="0"/>
-        <w:jc w:val="center"/>
-        <w:rPr>
-          <w:b/>
-          <w:sz w:val="28"/>
-        </w:rPr>
-      </w:pPr>
-    </w:p>
-    <w:p>
-      <w:pPr>
-        <w:spacing w:after="0"/>
-        <w:jc w:val="center"/>
-        <w:rPr>
-          <w:b/>
-          <w:sz w:val="28"/>
-        </w:rPr>
-      </w:pPr>
-    </w:p>
-    <w:p>
-      <w:pPr>
-        <w:spacing w:after="0"/>
-        <w:jc w:val="center"/>
-        <w:rPr>
-          <w:b/>
-          <w:sz w:val="28"/>
-        </w:rPr>
-      </w:pPr>
-    </w:p>
-    <w:p>
-      <w:pPr>
-        <w:spacing w:after="0"/>
-        <w:jc w:val="center"/>
-        <w:rPr>
-          <w:b/>
-          <w:sz w:val="28"/>
-        </w:rPr>
-      </w:pPr>
-    </w:p>
-    <w:p>
-      <w:pPr>
-        <w:spacing w:after="0"/>
-        <w:jc w:val="center"/>
-        <w:rPr>
-          <w:b/>
-          <w:sz w:val="28"/>
-        </w:rPr>
-      </w:pPr>
-    </w:p>
-    <w:p>
-      <w:pPr>
-        <w:spacing w:after="0"/>
-        <w:jc w:val="center"/>
-        <w:rPr>
-          <w:b/>
-          <w:sz w:val="28"/>
-        </w:rPr>
-      </w:pPr>
-    </w:p>
-    <w:p>
-      <w:pPr>
-        <w:spacing w:after="0"/>
-        <w:jc w:val="center"/>
-        <w:rPr>
-          <w:b/>
-          <w:sz w:val="28"/>
-        </w:rPr>
-      </w:pPr>
-    </w:p>
-    <w:p>
-      <w:pPr>
-        <w:spacing w:after="0"/>
-        <w:jc w:val="center"/>
-        <w:rPr>
-          <w:b/>
-          <w:sz w:val="28"/>
-        </w:rPr>
-      </w:pPr>
-    </w:p>
-    <w:p>
-      <w:pPr>
-        <w:spacing w:after="0"/>
-        <w:jc w:val="center"/>
-        <w:rPr>
-          <w:b/>
-          <w:sz w:val="28"/>
-        </w:rPr>
-      </w:pPr>
-    </w:p>
-    <w:p>
-      <w:pPr>
-        <w:spacing w:after="0"/>
-        <w:jc w:val="center"/>
-        <w:rPr>
-          <w:b/>
-          <w:sz w:val="28"/>
-        </w:rPr>
-      </w:pPr>
-    </w:p>
-    <w:p>
-      <w:pPr>
-        <w:spacing w:after="0"/>
-        <w:jc w:val="center"/>
-        <w:rPr>
-          <w:b/>
-          <w:sz w:val="28"/>
-        </w:rPr>
-      </w:pPr>
-    </w:p>
-    <w:p>
-      <w:pPr>
-        <w:spacing w:after="0"/>
-        <w:jc w:val="center"/>
-        <w:rPr>
-          <w:b/>
-          <w:sz w:val="28"/>
-        </w:rPr>
-      </w:pPr>
-    </w:p>
-    <w:p>
-      <w:pPr>
-        <w:spacing w:after="0"/>
-        <w:jc w:val="center"/>
-        <w:rPr>
-          <w:b/>
-          <w:sz w:val="28"/>
-        </w:rPr>
-      </w:pPr>
-    </w:p>
-    <w:p>
-      <w:pPr>
-        <w:spacing w:after="0"/>
-        <w:jc w:val="center"/>
-        <w:rPr>
-          <w:b/>
-          <w:sz w:val="28"/>
-        </w:rPr>
-      </w:pPr>
-      <w:r>
-        <w:rPr>
-          <w:b/>
-          <w:sz w:val="28"/>
-        </w:rPr>
-        <w:lastRenderedPageBreak/>
         <w:t>Resumes (CVs)</w:t>
       </w:r>
     </w:p>
@@ -6106,13 +5998,7 @@
         <w:rPr>
           <w:sz w:val="22"/>
         </w:rPr>
-        <w:t>, I’ve learned a great deal about web technologies and programming, along with other IT skills, which I hope to implement and apply in this project. I hope that over the duration of this semester and project, I can work towards some</w:t>
-      </w:r>
-      <w:r>
-        <w:rPr>
-          <w:sz w:val="22"/>
-        </w:rPr>
-        <w:t xml:space="preserve">thing which I can talk about during my future job hunting endeavourers. </w:t>
+        <w:t xml:space="preserve">, I’ve learned a great deal about web technologies and programming, along with other IT skills, which I hope to implement and apply in this project. I hope that over the duration of this semester and project, I can work towards something which I can talk about during my future job hunting endeavourers. </w:t>
       </w:r>
     </w:p>
     <w:p>
@@ -6152,13 +6038,7 @@
         <w:rPr>
           <w:sz w:val="22"/>
         </w:rPr>
-        <w:t xml:space="preserve">My interests include reading and music, while my hobbies include playing the guitar, cooking and writing, to a small extent. During my free time I also enjoy attending </w:t>
-      </w:r>
-      <w:r>
-        <w:rPr>
-          <w:sz w:val="22"/>
-        </w:rPr>
-        <w:t>concerts.</w:t>
+        <w:t>My interests include reading and music, while my hobbies include playing the guitar, cooking and writing, to a small extent. During my free time I also enjoy attending concerts.</w:t>
       </w:r>
     </w:p>
     <w:p>
@@ -6344,13 +6224,7 @@
         <w:rPr>
           <w:sz w:val="22"/>
         </w:rPr>
-        <w:t>February 2016 – March 2</w:t>
-      </w:r>
-      <w:r>
-        <w:rPr>
-          <w:sz w:val="22"/>
-        </w:rPr>
-        <w:t>017</w:t>
+        <w:t>February 2016 – March 2017</w:t>
       </w:r>
       <w:r>
         <w:rPr>
@@ -6418,6 +6292,7 @@
           <w:bCs/>
           <w:sz w:val="22"/>
         </w:rPr>
+        <w:lastRenderedPageBreak/>
         <w:t xml:space="preserve">Job responsibilities: </w:t>
       </w:r>
       <w:r>
@@ -6528,13 +6403,7 @@
         <w:rPr>
           <w:sz w:val="22"/>
         </w:rPr>
-        <w:t xml:space="preserve"> College 2007</w:t>
-      </w:r>
-      <w:r>
-        <w:rPr>
-          <w:sz w:val="22"/>
-        </w:rPr>
-        <w:t xml:space="preserve"> – 2011</w:t>
+        <w:t xml:space="preserve"> College 2007 – 2011</w:t>
       </w:r>
     </w:p>
     <w:p>
@@ -6680,7 +6549,6 @@
         <w:rPr>
           <w:sz w:val="22"/>
         </w:rPr>
-        <w:lastRenderedPageBreak/>
         <w:t xml:space="preserve">Name: </w:t>
       </w:r>
       <w:r>
@@ -7125,6 +6993,7 @@
           <w:b/>
           <w:sz w:val="22"/>
         </w:rPr>
+        <w:lastRenderedPageBreak/>
         <w:t>Job Role:</w:t>
       </w:r>
       <w:r>
@@ -7370,8 +7239,6 @@
           <w:sz w:val="28"/>
         </w:rPr>
       </w:pPr>
-      <w:bookmarkStart w:id="0" w:name="_GoBack"/>
-      <w:bookmarkEnd w:id="0"/>
     </w:p>
     <w:p>
       <w:pPr>
@@ -7427,7 +7294,6 @@
           <w:b/>
           <w:sz w:val="28"/>
         </w:rPr>
-        <w:lastRenderedPageBreak/>
         <w:t>Relevant Background Information</w:t>
       </w:r>
     </w:p>
@@ -8361,17 +8227,7 @@
           <w:sz w:val="22"/>
           <w:szCs w:val="22"/>
         </w:rPr>
-        <w:t xml:space="preserve"> do not accept liability </w:t>
-      </w:r>
-      <w:r>
-        <w:rPr>
-          <w:rFonts w:ascii="Arial" w:hAnsi="Arial" w:cs="Arial"/>
-          <w:i/>
-          <w:iCs/>
-          <w:sz w:val="22"/>
-          <w:szCs w:val="22"/>
-        </w:rPr>
-        <w:t>for the performance of this agreement.  The project client agrees that they have read and understood the ‘Client Briefing’ document with regard to responsibilities and obligations.</w:t>
+        <w:t xml:space="preserve"> do not accept liability for the performance of this agreement.  The project client agrees that they have read and understood the ‘Client Briefing’ document with regard to responsibilities and obligations.</w:t>
       </w:r>
     </w:p>
     <w:p>
@@ -8438,19 +8294,7 @@
           <w:szCs w:val="22"/>
           <w:lang w:val="en-GB"/>
         </w:rPr>
-        <w:t>will hold in confidence all `</w:t>
-      </w:r>
-      <w:r>
-        <w:rPr>
-          <w:rFonts w:ascii="Arial" w:hAnsi="Arial" w:cs="Arial"/>
-          <w:i/>
-          <w:iCs/>
-          <w:spacing w:val="-3"/>
-          <w:sz w:val="22"/>
-          <w:szCs w:val="22"/>
-          <w:lang w:val="en-GB"/>
-        </w:rPr>
-        <w:t>confidential information' and,</w:t>
+        <w:t>will hold in confidence all `confidential information' and,</w:t>
       </w:r>
     </w:p>
     <w:p>
@@ -8524,19 +8368,7 @@
           <w:szCs w:val="22"/>
           <w:lang w:val="en-GB"/>
         </w:rPr>
-        <w:t>agree that disclosures to other project participants will occur only with the written permission of the other party, and</w:t>
-      </w:r>
-      <w:r>
-        <w:rPr>
-          <w:rFonts w:ascii="Arial" w:hAnsi="Arial" w:cs="Arial"/>
-          <w:i/>
-          <w:iCs/>
-          <w:spacing w:val="-3"/>
-          <w:sz w:val="22"/>
-          <w:szCs w:val="22"/>
-          <w:lang w:val="en-GB"/>
-        </w:rPr>
-        <w:t>,</w:t>
+        <w:t>agree that disclosures to other project participants will occur only with the written permission of the other party, and,</w:t>
       </w:r>
     </w:p>
     <w:p>
@@ -8610,19 +8442,7 @@
           <w:szCs w:val="22"/>
           <w:lang w:val="en-GB"/>
         </w:rPr>
-        <w:t>will upon request of the other party return all Confidential Info</w:t>
-      </w:r>
-      <w:r>
-        <w:rPr>
-          <w:rFonts w:ascii="Arial" w:hAnsi="Arial" w:cs="Arial"/>
-          <w:i/>
-          <w:iCs/>
-          <w:spacing w:val="-3"/>
-          <w:sz w:val="22"/>
-          <w:szCs w:val="22"/>
-          <w:lang w:val="en-GB"/>
-        </w:rPr>
-        <w:t>rmation (together with all copies) in its possession or control or in the possession or control of any of its officers, employees, agents or advisors, and</w:t>
+        <w:t>will upon request of the other party return all Confidential Information (together with all copies) in its possession or control or in the possession or control of any of its officers, employees, agents or advisors, and</w:t>
       </w:r>
     </w:p>
     <w:p>
@@ -8715,9 +8535,13 @@
           <w:sz w:val="22"/>
           <w:szCs w:val="22"/>
         </w:rPr>
-        <w:t>The Client also agrees to allow th</w:t>
-      </w:r>
-      <w:r>
+        <w:t xml:space="preserve">The Client also agrees to allow the Project Team to use project materials for academic purposes, with due regard to confidentiality. </w:t>
+      </w:r>
+    </w:p>
+    <w:p>
+      <w:pPr>
+        <w:pStyle w:val="BodyTextIndent"/>
+        <w:ind w:left="0"/>
         <w:rPr>
           <w:rFonts w:ascii="Arial" w:hAnsi="Arial" w:cs="Arial"/>
           <w:i/>
@@ -8725,24 +8549,19 @@
           <w:sz w:val="22"/>
           <w:szCs w:val="22"/>
         </w:rPr>
-        <w:t xml:space="preserve">e Project Team to use project materials for academic purposes, with due regard to confidentiality. </w:t>
-      </w:r>
-    </w:p>
-    <w:p>
-      <w:pPr>
-        <w:pStyle w:val="BodyTextIndent"/>
-        <w:ind w:left="0"/>
+      </w:pPr>
+    </w:p>
+    <w:p>
+      <w:pPr>
         <w:rPr>
           <w:rFonts w:ascii="Arial" w:hAnsi="Arial" w:cs="Arial"/>
           <w:i/>
-          <w:iCs/>
           <w:sz w:val="22"/>
           <w:szCs w:val="22"/>
-        </w:rPr>
-      </w:pPr>
-    </w:p>
-    <w:p>
-      <w:pPr>
+          <w:lang w:val="en-AU"/>
+        </w:rPr>
+      </w:pPr>
+      <w:r>
         <w:rPr>
           <w:rFonts w:ascii="Arial" w:hAnsi="Arial" w:cs="Arial"/>
           <w:i/>
@@ -8750,7 +8569,9 @@
           <w:szCs w:val="22"/>
           <w:lang w:val="en-AU"/>
         </w:rPr>
-      </w:pPr>
+        <w:t xml:space="preserve">The client agrees that, in cases where the project concept, process, specification or any other proposal was devised by </w:t>
+      </w:r>
+      <w:proofErr w:type="spellStart"/>
       <w:r>
         <w:rPr>
           <w:rFonts w:ascii="Arial" w:hAnsi="Arial" w:cs="Arial"/>
@@ -8759,9 +8580,9 @@
           <w:szCs w:val="22"/>
           <w:lang w:val="en-AU"/>
         </w:rPr>
-        <w:t xml:space="preserve">The client agrees that, in cases where the project concept, process, specification or any other proposal was devised by </w:t>
-      </w:r>
-      <w:proofErr w:type="spellStart"/>
+        <w:t>WelTec’s</w:t>
+      </w:r>
+      <w:proofErr w:type="spellEnd"/>
       <w:r>
         <w:rPr>
           <w:rFonts w:ascii="Arial" w:hAnsi="Arial" w:cs="Arial"/>
@@ -8770,9 +8591,9 @@
           <w:szCs w:val="22"/>
           <w:lang w:val="en-AU"/>
         </w:rPr>
-        <w:t>WelTec’s</w:t>
-      </w:r>
-      <w:proofErr w:type="spellEnd"/>
+        <w:t xml:space="preserve"> staff or students, and the implementation or extension of the results of the project are expected/speculated to generate commercial returns (IP, trademarks, licenses, </w:t>
+      </w:r>
+      <w:proofErr w:type="spellStart"/>
       <w:r>
         <w:rPr>
           <w:rFonts w:ascii="Arial" w:hAnsi="Arial" w:cs="Arial"/>
@@ -8781,8 +8602,9 @@
           <w:szCs w:val="22"/>
           <w:lang w:val="en-AU"/>
         </w:rPr>
-        <w:t xml:space="preserve"> staff or students, and the</w:t>
-      </w:r>
+        <w:t>etc</w:t>
+      </w:r>
+      <w:proofErr w:type="spellEnd"/>
       <w:r>
         <w:rPr>
           <w:rFonts w:ascii="Arial" w:hAnsi="Arial" w:cs="Arial"/>
@@ -8791,9 +8613,8 @@
           <w:szCs w:val="22"/>
           <w:lang w:val="en-AU"/>
         </w:rPr>
-        <w:t xml:space="preserve"> implementation or extension of the results of the project are expected/speculated to generate commercial returns (IP, trademarks, licenses, </w:t>
-      </w:r>
-      <w:proofErr w:type="spellStart"/>
+        <w:t xml:space="preserve">), an agreement covering benefit sharing is required, in </w:t>
+      </w:r>
       <w:r>
         <w:rPr>
           <w:rFonts w:ascii="Arial" w:hAnsi="Arial" w:cs="Arial"/>
@@ -8802,9 +8623,10 @@
           <w:szCs w:val="22"/>
           <w:lang w:val="en-AU"/>
         </w:rPr>
-        <w:t>etc</w:t>
-      </w:r>
-      <w:proofErr w:type="spellEnd"/>
+        <w:lastRenderedPageBreak/>
+        <w:t xml:space="preserve">all other situations the Client owns the Intellectual Property of the work undertaken. This agreement will be made between </w:t>
+      </w:r>
+      <w:proofErr w:type="spellStart"/>
       <w:r>
         <w:rPr>
           <w:rFonts w:ascii="Arial" w:hAnsi="Arial" w:cs="Arial"/>
@@ -8813,8 +8635,9 @@
           <w:szCs w:val="22"/>
           <w:lang w:val="en-AU"/>
         </w:rPr>
-        <w:t>), an agreement covering benefit sharing is required, in all other situations the Client owns the Intellectual P</w:t>
-      </w:r>
+        <w:t>WelTec</w:t>
+      </w:r>
+      <w:proofErr w:type="spellEnd"/>
       <w:r>
         <w:rPr>
           <w:rFonts w:ascii="Arial" w:hAnsi="Arial" w:cs="Arial"/>
@@ -8823,28 +8646,6 @@
           <w:szCs w:val="22"/>
           <w:lang w:val="en-AU"/>
         </w:rPr>
-        <w:t xml:space="preserve">roperty of the work undertaken. This agreement will be made between </w:t>
-      </w:r>
-      <w:proofErr w:type="spellStart"/>
-      <w:r>
-        <w:rPr>
-          <w:rFonts w:ascii="Arial" w:hAnsi="Arial" w:cs="Arial"/>
-          <w:i/>
-          <w:sz w:val="22"/>
-          <w:szCs w:val="22"/>
-          <w:lang w:val="en-AU"/>
-        </w:rPr>
-        <w:t>WelTec</w:t>
-      </w:r>
-      <w:proofErr w:type="spellEnd"/>
-      <w:r>
-        <w:rPr>
-          <w:rFonts w:ascii="Arial" w:hAnsi="Arial" w:cs="Arial"/>
-          <w:i/>
-          <w:sz w:val="22"/>
-          <w:szCs w:val="22"/>
-          <w:lang w:val="en-AU"/>
-        </w:rPr>
         <w:t xml:space="preserve"> and the industry partner. The Student and supervisor of the project will bring this to the notice of the R and E office. </w:t>
       </w:r>
     </w:p>
@@ -8868,13 +8669,7 @@
         <w:rPr>
           <w:sz w:val="22"/>
         </w:rPr>
-        <w:t>By signing below, you agree to all of the terms and condit</w:t>
-      </w:r>
-      <w:r>
-        <w:rPr>
-          <w:sz w:val="22"/>
-        </w:rPr>
-        <w:t>ions described above and that you know and understand the meaning and intent of this agreement.</w:t>
+        <w:t>By signing below, you agree to all of the terms and conditions described above and that you know and understand the meaning and intent of this agreement.</w:t>
       </w:r>
     </w:p>
     <w:p>
@@ -10658,7 +10453,6 @@
         <w:docPartUnique/>
       </w:docPartObj>
     </w:sdtPr>
-    <w:sdtEndPr/>
     <w:sdtContent>
       <w:p>
         <w:pPr>
@@ -10681,7 +10475,7 @@
           <w:rPr>
             <w:noProof/>
           </w:rPr>
-          <w:t>15</w:t>
+          <w:t>17</w:t>
         </w:r>
         <w:r>
           <w:fldChar w:fldCharType="end"/>
@@ -10849,6 +10643,119 @@
     </w:lvl>
   </w:abstractNum>
   <w:abstractNum w:abstractNumId="1">
+    <w:nsid w:val="05F77C5F"/>
+    <w:multiLevelType w:val="hybridMultilevel"/>
+    <w:tmpl w:val="128610E8"/>
+    <w:lvl w:ilvl="0" w:tplc="14090001">
+      <w:start w:val="1"/>
+      <w:numFmt w:val="bullet"/>
+      <w:lvlText w:val=""/>
+      <w:lvlJc w:val="left"/>
+      <w:pPr>
+        <w:ind w:left="720" w:hanging="360"/>
+      </w:pPr>
+      <w:rPr>
+        <w:rFonts w:ascii="Symbol" w:hAnsi="Symbol" w:hint="default"/>
+      </w:rPr>
+    </w:lvl>
+    <w:lvl w:ilvl="1" w:tplc="14090003" w:tentative="1">
+      <w:start w:val="1"/>
+      <w:numFmt w:val="bullet"/>
+      <w:lvlText w:val="o"/>
+      <w:lvlJc w:val="left"/>
+      <w:pPr>
+        <w:ind w:left="1440" w:hanging="360"/>
+      </w:pPr>
+      <w:rPr>
+        <w:rFonts w:ascii="Courier New" w:hAnsi="Courier New" w:cs="Courier New" w:hint="default"/>
+      </w:rPr>
+    </w:lvl>
+    <w:lvl w:ilvl="2" w:tplc="14090005" w:tentative="1">
+      <w:start w:val="1"/>
+      <w:numFmt w:val="bullet"/>
+      <w:lvlText w:val=""/>
+      <w:lvlJc w:val="left"/>
+      <w:pPr>
+        <w:ind w:left="2160" w:hanging="360"/>
+      </w:pPr>
+      <w:rPr>
+        <w:rFonts w:ascii="Wingdings" w:hAnsi="Wingdings" w:hint="default"/>
+      </w:rPr>
+    </w:lvl>
+    <w:lvl w:ilvl="3" w:tplc="14090001" w:tentative="1">
+      <w:start w:val="1"/>
+      <w:numFmt w:val="bullet"/>
+      <w:lvlText w:val=""/>
+      <w:lvlJc w:val="left"/>
+      <w:pPr>
+        <w:ind w:left="2880" w:hanging="360"/>
+      </w:pPr>
+      <w:rPr>
+        <w:rFonts w:ascii="Symbol" w:hAnsi="Symbol" w:hint="default"/>
+      </w:rPr>
+    </w:lvl>
+    <w:lvl w:ilvl="4" w:tplc="14090003" w:tentative="1">
+      <w:start w:val="1"/>
+      <w:numFmt w:val="bullet"/>
+      <w:lvlText w:val="o"/>
+      <w:lvlJc w:val="left"/>
+      <w:pPr>
+        <w:ind w:left="3600" w:hanging="360"/>
+      </w:pPr>
+      <w:rPr>
+        <w:rFonts w:ascii="Courier New" w:hAnsi="Courier New" w:cs="Courier New" w:hint="default"/>
+      </w:rPr>
+    </w:lvl>
+    <w:lvl w:ilvl="5" w:tplc="14090005" w:tentative="1">
+      <w:start w:val="1"/>
+      <w:numFmt w:val="bullet"/>
+      <w:lvlText w:val=""/>
+      <w:lvlJc w:val="left"/>
+      <w:pPr>
+        <w:ind w:left="4320" w:hanging="360"/>
+      </w:pPr>
+      <w:rPr>
+        <w:rFonts w:ascii="Wingdings" w:hAnsi="Wingdings" w:hint="default"/>
+      </w:rPr>
+    </w:lvl>
+    <w:lvl w:ilvl="6" w:tplc="14090001" w:tentative="1">
+      <w:start w:val="1"/>
+      <w:numFmt w:val="bullet"/>
+      <w:lvlText w:val=""/>
+      <w:lvlJc w:val="left"/>
+      <w:pPr>
+        <w:ind w:left="5040" w:hanging="360"/>
+      </w:pPr>
+      <w:rPr>
+        <w:rFonts w:ascii="Symbol" w:hAnsi="Symbol" w:hint="default"/>
+      </w:rPr>
+    </w:lvl>
+    <w:lvl w:ilvl="7" w:tplc="14090003" w:tentative="1">
+      <w:start w:val="1"/>
+      <w:numFmt w:val="bullet"/>
+      <w:lvlText w:val="o"/>
+      <w:lvlJc w:val="left"/>
+      <w:pPr>
+        <w:ind w:left="5760" w:hanging="360"/>
+      </w:pPr>
+      <w:rPr>
+        <w:rFonts w:ascii="Courier New" w:hAnsi="Courier New" w:cs="Courier New" w:hint="default"/>
+      </w:rPr>
+    </w:lvl>
+    <w:lvl w:ilvl="8" w:tplc="14090005" w:tentative="1">
+      <w:start w:val="1"/>
+      <w:numFmt w:val="bullet"/>
+      <w:lvlText w:val=""/>
+      <w:lvlJc w:val="left"/>
+      <w:pPr>
+        <w:ind w:left="6480" w:hanging="360"/>
+      </w:pPr>
+      <w:rPr>
+        <w:rFonts w:ascii="Wingdings" w:hAnsi="Wingdings" w:hint="default"/>
+      </w:rPr>
+    </w:lvl>
+  </w:abstractNum>
+  <w:abstractNum w:abstractNumId="2">
     <w:nsid w:val="15B20184"/>
     <w:multiLevelType w:val="multilevel"/>
     <w:tmpl w:val="C7802562"/>
@@ -10962,7 +10869,7 @@
       </w:rPr>
     </w:lvl>
   </w:abstractNum>
-  <w:abstractNum w:abstractNumId="2">
+  <w:abstractNum w:abstractNumId="3">
     <w:nsid w:val="1C620012"/>
     <w:multiLevelType w:val="multilevel"/>
     <w:tmpl w:val="DCFEB934"/>
@@ -11077,7 +10984,7 @@
       </w:rPr>
     </w:lvl>
   </w:abstractNum>
-  <w:abstractNum w:abstractNumId="3">
+  <w:abstractNum w:abstractNumId="4">
     <w:nsid w:val="1CCC7658"/>
     <w:multiLevelType w:val="multilevel"/>
     <w:tmpl w:val="C464C6A8"/>
@@ -11221,7 +11128,7 @@
       </w:rPr>
     </w:lvl>
   </w:abstractNum>
-  <w:abstractNum w:abstractNumId="4">
+  <w:abstractNum w:abstractNumId="5">
     <w:nsid w:val="1D226929"/>
     <w:multiLevelType w:val="multilevel"/>
     <w:tmpl w:val="2C16BD58"/>
@@ -11363,7 +11270,7 @@
       </w:rPr>
     </w:lvl>
   </w:abstractNum>
-  <w:abstractNum w:abstractNumId="5">
+  <w:abstractNum w:abstractNumId="6">
     <w:nsid w:val="21AD0F2B"/>
     <w:multiLevelType w:val="multilevel"/>
     <w:tmpl w:val="4C385296"/>
@@ -11458,7 +11365,7 @@
       </w:pPr>
     </w:lvl>
   </w:abstractNum>
-  <w:abstractNum w:abstractNumId="6">
+  <w:abstractNum w:abstractNumId="7">
     <w:nsid w:val="33D523F0"/>
     <w:multiLevelType w:val="multilevel"/>
     <w:tmpl w:val="BDB07EC4"/>
@@ -11599,7 +11506,7 @@
       </w:rPr>
     </w:lvl>
   </w:abstractNum>
-  <w:abstractNum w:abstractNumId="7">
+  <w:abstractNum w:abstractNumId="8">
     <w:nsid w:val="36337D14"/>
     <w:multiLevelType w:val="multilevel"/>
     <w:tmpl w:val="56C4FA58"/>
@@ -11714,7 +11621,7 @@
       </w:rPr>
     </w:lvl>
   </w:abstractNum>
-  <w:abstractNum w:abstractNumId="8">
+  <w:abstractNum w:abstractNumId="9">
     <w:nsid w:val="39EF34DD"/>
     <w:multiLevelType w:val="multilevel"/>
     <w:tmpl w:val="9692FECE"/>
@@ -11829,7 +11736,7 @@
       </w:rPr>
     </w:lvl>
   </w:abstractNum>
-  <w:abstractNum w:abstractNumId="9">
+  <w:abstractNum w:abstractNumId="10">
     <w:nsid w:val="401F3650"/>
     <w:multiLevelType w:val="multilevel"/>
     <w:tmpl w:val="CFCE8842"/>
@@ -11973,7 +11880,7 @@
       </w:rPr>
     </w:lvl>
   </w:abstractNum>
-  <w:abstractNum w:abstractNumId="10">
+  <w:abstractNum w:abstractNumId="11">
     <w:nsid w:val="41C312B2"/>
     <w:multiLevelType w:val="multilevel"/>
     <w:tmpl w:val="C7FCB034"/>
@@ -12087,7 +11994,7 @@
       </w:rPr>
     </w:lvl>
   </w:abstractNum>
-  <w:abstractNum w:abstractNumId="11">
+  <w:abstractNum w:abstractNumId="12">
     <w:nsid w:val="41E24711"/>
     <w:multiLevelType w:val="multilevel"/>
     <w:tmpl w:val="30A0CF18"/>
@@ -12227,7 +12134,7 @@
       </w:rPr>
     </w:lvl>
   </w:abstractNum>
-  <w:abstractNum w:abstractNumId="12">
+  <w:abstractNum w:abstractNumId="13">
     <w:nsid w:val="4A3F07A5"/>
     <w:multiLevelType w:val="multilevel"/>
     <w:tmpl w:val="F2CACABA"/>
@@ -12342,7 +12249,7 @@
       </w:rPr>
     </w:lvl>
   </w:abstractNum>
-  <w:abstractNum w:abstractNumId="13">
+  <w:abstractNum w:abstractNumId="14">
     <w:nsid w:val="4E6D71A4"/>
     <w:multiLevelType w:val="multilevel"/>
     <w:tmpl w:val="E294C274"/>
@@ -12456,7 +12363,7 @@
       </w:rPr>
     </w:lvl>
   </w:abstractNum>
-  <w:abstractNum w:abstractNumId="14">
+  <w:abstractNum w:abstractNumId="15">
     <w:nsid w:val="51794653"/>
     <w:multiLevelType w:val="multilevel"/>
     <w:tmpl w:val="476A36E2"/>
@@ -12571,7 +12478,7 @@
       </w:rPr>
     </w:lvl>
   </w:abstractNum>
-  <w:abstractNum w:abstractNumId="15">
+  <w:abstractNum w:abstractNumId="16">
     <w:nsid w:val="53B04AA9"/>
     <w:multiLevelType w:val="multilevel"/>
     <w:tmpl w:val="E6224EE8"/>
@@ -12685,7 +12592,7 @@
       </w:rPr>
     </w:lvl>
   </w:abstractNum>
-  <w:abstractNum w:abstractNumId="16">
+  <w:abstractNum w:abstractNumId="17">
     <w:nsid w:val="5BA62626"/>
     <w:multiLevelType w:val="multilevel"/>
     <w:tmpl w:val="88302D8A"/>
@@ -12829,7 +12736,120 @@
       </w:rPr>
     </w:lvl>
   </w:abstractNum>
-  <w:abstractNum w:abstractNumId="17">
+  <w:abstractNum w:abstractNumId="18">
+    <w:nsid w:val="5DDD22D0"/>
+    <w:multiLevelType w:val="hybridMultilevel"/>
+    <w:tmpl w:val="6F047B5E"/>
+    <w:lvl w:ilvl="0" w:tplc="14090001">
+      <w:start w:val="1"/>
+      <w:numFmt w:val="bullet"/>
+      <w:lvlText w:val=""/>
+      <w:lvlJc w:val="left"/>
+      <w:pPr>
+        <w:ind w:left="720" w:hanging="360"/>
+      </w:pPr>
+      <w:rPr>
+        <w:rFonts w:ascii="Symbol" w:hAnsi="Symbol" w:hint="default"/>
+      </w:rPr>
+    </w:lvl>
+    <w:lvl w:ilvl="1" w:tplc="14090003" w:tentative="1">
+      <w:start w:val="1"/>
+      <w:numFmt w:val="bullet"/>
+      <w:lvlText w:val="o"/>
+      <w:lvlJc w:val="left"/>
+      <w:pPr>
+        <w:ind w:left="1440" w:hanging="360"/>
+      </w:pPr>
+      <w:rPr>
+        <w:rFonts w:ascii="Courier New" w:hAnsi="Courier New" w:cs="Courier New" w:hint="default"/>
+      </w:rPr>
+    </w:lvl>
+    <w:lvl w:ilvl="2" w:tplc="14090005" w:tentative="1">
+      <w:start w:val="1"/>
+      <w:numFmt w:val="bullet"/>
+      <w:lvlText w:val=""/>
+      <w:lvlJc w:val="left"/>
+      <w:pPr>
+        <w:ind w:left="2160" w:hanging="360"/>
+      </w:pPr>
+      <w:rPr>
+        <w:rFonts w:ascii="Wingdings" w:hAnsi="Wingdings" w:hint="default"/>
+      </w:rPr>
+    </w:lvl>
+    <w:lvl w:ilvl="3" w:tplc="14090001" w:tentative="1">
+      <w:start w:val="1"/>
+      <w:numFmt w:val="bullet"/>
+      <w:lvlText w:val=""/>
+      <w:lvlJc w:val="left"/>
+      <w:pPr>
+        <w:ind w:left="2880" w:hanging="360"/>
+      </w:pPr>
+      <w:rPr>
+        <w:rFonts w:ascii="Symbol" w:hAnsi="Symbol" w:hint="default"/>
+      </w:rPr>
+    </w:lvl>
+    <w:lvl w:ilvl="4" w:tplc="14090003" w:tentative="1">
+      <w:start w:val="1"/>
+      <w:numFmt w:val="bullet"/>
+      <w:lvlText w:val="o"/>
+      <w:lvlJc w:val="left"/>
+      <w:pPr>
+        <w:ind w:left="3600" w:hanging="360"/>
+      </w:pPr>
+      <w:rPr>
+        <w:rFonts w:ascii="Courier New" w:hAnsi="Courier New" w:cs="Courier New" w:hint="default"/>
+      </w:rPr>
+    </w:lvl>
+    <w:lvl w:ilvl="5" w:tplc="14090005" w:tentative="1">
+      <w:start w:val="1"/>
+      <w:numFmt w:val="bullet"/>
+      <w:lvlText w:val=""/>
+      <w:lvlJc w:val="left"/>
+      <w:pPr>
+        <w:ind w:left="4320" w:hanging="360"/>
+      </w:pPr>
+      <w:rPr>
+        <w:rFonts w:ascii="Wingdings" w:hAnsi="Wingdings" w:hint="default"/>
+      </w:rPr>
+    </w:lvl>
+    <w:lvl w:ilvl="6" w:tplc="14090001" w:tentative="1">
+      <w:start w:val="1"/>
+      <w:numFmt w:val="bullet"/>
+      <w:lvlText w:val=""/>
+      <w:lvlJc w:val="left"/>
+      <w:pPr>
+        <w:ind w:left="5040" w:hanging="360"/>
+      </w:pPr>
+      <w:rPr>
+        <w:rFonts w:ascii="Symbol" w:hAnsi="Symbol" w:hint="default"/>
+      </w:rPr>
+    </w:lvl>
+    <w:lvl w:ilvl="7" w:tplc="14090003" w:tentative="1">
+      <w:start w:val="1"/>
+      <w:numFmt w:val="bullet"/>
+      <w:lvlText w:val="o"/>
+      <w:lvlJc w:val="left"/>
+      <w:pPr>
+        <w:ind w:left="5760" w:hanging="360"/>
+      </w:pPr>
+      <w:rPr>
+        <w:rFonts w:ascii="Courier New" w:hAnsi="Courier New" w:cs="Courier New" w:hint="default"/>
+      </w:rPr>
+    </w:lvl>
+    <w:lvl w:ilvl="8" w:tplc="14090005" w:tentative="1">
+      <w:start w:val="1"/>
+      <w:numFmt w:val="bullet"/>
+      <w:lvlText w:val=""/>
+      <w:lvlJc w:val="left"/>
+      <w:pPr>
+        <w:ind w:left="6480" w:hanging="360"/>
+      </w:pPr>
+      <w:rPr>
+        <w:rFonts w:ascii="Wingdings" w:hAnsi="Wingdings" w:hint="default"/>
+      </w:rPr>
+    </w:lvl>
+  </w:abstractNum>
+  <w:abstractNum w:abstractNumId="19">
     <w:nsid w:val="5FCE2AC5"/>
     <w:multiLevelType w:val="multilevel"/>
     <w:tmpl w:val="185E1D50"/>
@@ -12944,7 +12964,7 @@
       </w:rPr>
     </w:lvl>
   </w:abstractNum>
-  <w:abstractNum w:abstractNumId="18">
+  <w:abstractNum w:abstractNumId="20">
     <w:nsid w:val="69C45330"/>
     <w:multiLevelType w:val="multilevel"/>
     <w:tmpl w:val="4184EEEC"/>
@@ -13058,7 +13078,7 @@
       </w:rPr>
     </w:lvl>
   </w:abstractNum>
-  <w:abstractNum w:abstractNumId="19">
+  <w:abstractNum w:abstractNumId="21">
     <w:nsid w:val="6FBF357E"/>
     <w:multiLevelType w:val="multilevel"/>
     <w:tmpl w:val="C658CD08"/>
@@ -13173,64 +13193,70 @@
     </w:lvl>
   </w:abstractNum>
   <w:num w:numId="1">
-    <w:abstractNumId w:val="2"/>
+    <w:abstractNumId w:val="3"/>
   </w:num>
   <w:num w:numId="2">
+    <w:abstractNumId w:val="15"/>
+  </w:num>
+  <w:num w:numId="3">
+    <w:abstractNumId w:val="20"/>
+  </w:num>
+  <w:num w:numId="4">
     <w:abstractNumId w:val="14"/>
   </w:num>
-  <w:num w:numId="3">
-    <w:abstractNumId w:val="18"/>
-  </w:num>
-  <w:num w:numId="4">
+  <w:num w:numId="5">
     <w:abstractNumId w:val="13"/>
   </w:num>
-  <w:num w:numId="5">
-    <w:abstractNumId w:val="12"/>
-  </w:num>
   <w:num w:numId="6">
-    <w:abstractNumId w:val="17"/>
+    <w:abstractNumId w:val="19"/>
   </w:num>
   <w:num w:numId="7">
     <w:abstractNumId w:val="0"/>
   </w:num>
   <w:num w:numId="8">
+    <w:abstractNumId w:val="8"/>
+  </w:num>
+  <w:num w:numId="9">
+    <w:abstractNumId w:val="16"/>
+  </w:num>
+  <w:num w:numId="10">
+    <w:abstractNumId w:val="11"/>
+  </w:num>
+  <w:num w:numId="11">
+    <w:abstractNumId w:val="2"/>
+  </w:num>
+  <w:num w:numId="12">
+    <w:abstractNumId w:val="9"/>
+  </w:num>
+  <w:num w:numId="13">
+    <w:abstractNumId w:val="21"/>
+  </w:num>
+  <w:num w:numId="14">
+    <w:abstractNumId w:val="5"/>
+  </w:num>
+  <w:num w:numId="15">
     <w:abstractNumId w:val="7"/>
   </w:num>
-  <w:num w:numId="9">
-    <w:abstractNumId w:val="15"/>
+  <w:num w:numId="16">
+    <w:abstractNumId w:val="17"/>
   </w:num>
-  <w:num w:numId="10">
+  <w:num w:numId="17">
+    <w:abstractNumId w:val="12"/>
+  </w:num>
+  <w:num w:numId="18">
+    <w:abstractNumId w:val="6"/>
+  </w:num>
+  <w:num w:numId="19">
     <w:abstractNumId w:val="10"/>
   </w:num>
-  <w:num w:numId="11">
+  <w:num w:numId="20">
+    <w:abstractNumId w:val="4"/>
+  </w:num>
+  <w:num w:numId="21">
     <w:abstractNumId w:val="1"/>
   </w:num>
-  <w:num w:numId="12">
-    <w:abstractNumId w:val="8"/>
-  </w:num>
-  <w:num w:numId="13">
-    <w:abstractNumId w:val="19"/>
-  </w:num>
-  <w:num w:numId="14">
-    <w:abstractNumId w:val="4"/>
-  </w:num>
-  <w:num w:numId="15">
-    <w:abstractNumId w:val="6"/>
-  </w:num>
-  <w:num w:numId="16">
-    <w:abstractNumId w:val="16"/>
-  </w:num>
-  <w:num w:numId="17">
-    <w:abstractNumId w:val="11"/>
-  </w:num>
-  <w:num w:numId="18">
-    <w:abstractNumId w:val="5"/>
-  </w:num>
-  <w:num w:numId="19">
-    <w:abstractNumId w:val="9"/>
-  </w:num>
-  <w:num w:numId="20">
-    <w:abstractNumId w:val="3"/>
+  <w:num w:numId="22">
+    <w:abstractNumId w:val="18"/>
   </w:num>
 </w:numbering>
 </file>
@@ -16119,7 +16145,7 @@
 </file>
 
 <file path=customXml/itemProps1.xml><?xml version="1.0" encoding="utf-8"?>
-<ds:datastoreItem xmlns:ds="http://schemas.openxmlformats.org/officeDocument/2006/customXml" ds:itemID="{047ECEC4-7B39-4117-9804-176B12263A9F}">
+<ds:datastoreItem xmlns:ds="http://schemas.openxmlformats.org/officeDocument/2006/customXml" ds:itemID="{12701B95-B01D-4B0E-8BAC-543CAAF323BE}">
   <ds:schemaRefs>
     <ds:schemaRef ds:uri="http://schemas.openxmlformats.org/officeDocument/2006/bibliography"/>
   </ds:schemaRefs>

</xml_diff>

<commit_message>
Working on organization and approach.
</commit_message>
<xml_diff>
--- a/text_docs/Project_proposal_analysis_finished.docx
+++ b/text_docs/Project_proposal_analysis_finished.docx
@@ -5002,6 +5002,110 @@
         <w:rPr>
           <w:sz w:val="22"/>
         </w:rPr>
+        <w:t xml:space="preserve">The approach for this project is going to be based on the </w:t>
+      </w:r>
+      <w:r>
+        <w:rPr>
+          <w:b/>
+          <w:bCs/>
+          <w:sz w:val="22"/>
+        </w:rPr>
+        <w:t>Agile Unified Process (AUP)</w:t>
+      </w:r>
+      <w:r>
+        <w:rPr>
+          <w:sz w:val="22"/>
+        </w:rPr>
+        <w:t>. AUP is an agile development methodology that builds on, and simplified the iterative Rational Unified Process.</w:t>
+      </w:r>
+    </w:p>
+    <w:p>
+      <w:pPr>
+        <w:pStyle w:val="Normal"/>
+        <w:spacing w:before="0" w:after="0"/>
+        <w:rPr>
+          <w:sz w:val="22"/>
+        </w:rPr>
+      </w:pPr>
+      <w:r>
+        <w:rPr>
+          <w:sz w:val="22"/>
+        </w:rPr>
+        <w:t>The benefits of using an agile methodology is that they allow the overall project to be broken down into smaller, more manageable tasks – otherwise known as “sprints”.</w:t>
+      </w:r>
+    </w:p>
+    <w:p>
+      <w:pPr>
+        <w:pStyle w:val="Normal"/>
+        <w:spacing w:before="0" w:after="0"/>
+        <w:rPr>
+          <w:sz w:val="22"/>
+        </w:rPr>
+      </w:pPr>
+      <w:r>
+        <w:rPr>
+          <w:sz w:val="22"/>
+        </w:rPr>
+        <w:t xml:space="preserve">A sprint can last from anywhere between two weeks to six months, though for our project, we’ll be limiting them to two-three weeks. Each sprint will be commenced with a meeting to define goals, and each sprint will be concluded with a meeting to verify that the goals of the sprint have been met. </w:t>
+      </w:r>
+      <w:r>
+        <w:rPr>
+          <w:sz w:val="22"/>
+        </w:rPr>
+        <w:t xml:space="preserve">Over the duration of a sprint, there will also be short, ten to twenty minute discussions to go over what each team member hopes to achieve that day. </w:t>
+      </w:r>
+    </w:p>
+    <w:p>
+      <w:pPr>
+        <w:pStyle w:val="Normal"/>
+        <w:spacing w:before="0" w:after="0"/>
+        <w:rPr>
+          <w:sz w:val="22"/>
+        </w:rPr>
+      </w:pPr>
+      <w:r>
+        <w:rPr>
+          <w:sz w:val="22"/>
+        </w:rPr>
+      </w:r>
+    </w:p>
+    <w:p>
+      <w:pPr>
+        <w:pStyle w:val="Normal"/>
+        <w:spacing w:before="0" w:after="0"/>
+        <w:rPr>
+          <w:b/>
+          <w:b/>
+          <w:bCs/>
+          <w:sz w:val="22"/>
+        </w:rPr>
+      </w:pPr>
+      <w:r>
+        <w:rPr>
+          <w:b/>
+          <w:bCs/>
+          <w:sz w:val="22"/>
+        </w:rPr>
+        <w:t>Analysis</w:t>
+      </w:r>
+    </w:p>
+    <w:p>
+      <w:pPr>
+        <w:pStyle w:val="Normal"/>
+        <w:spacing w:before="0" w:after="0"/>
+        <w:rPr>
+          <w:b w:val="false"/>
+          <w:b w:val="false"/>
+          <w:bCs w:val="false"/>
+          <w:sz w:val="22"/>
+        </w:rPr>
+      </w:pPr>
+      <w:r>
+        <w:rPr>
+          <w:b w:val="false"/>
+          <w:bCs w:val="false"/>
+          <w:sz w:val="22"/>
+        </w:rPr>
       </w:r>
     </w:p>
     <w:p>
@@ -5639,6 +5743,1559 @@
         </w:rPr>
       </w:r>
     </w:p>
+    <w:p>
+      <w:pPr>
+        <w:pStyle w:val="Normal"/>
+        <w:spacing w:before="0" w:after="0"/>
+        <w:rPr>
+          <w:sz w:val="22"/>
+        </w:rPr>
+      </w:pPr>
+      <w:r>
+        <w:rPr>
+          <w:sz w:val="22"/>
+        </w:rPr>
+        <w:t xml:space="preserve">Project development team: </w:t>
+      </w:r>
+    </w:p>
+    <w:p>
+      <w:pPr>
+        <w:pStyle w:val="Normal"/>
+        <w:numPr>
+          <w:ilvl w:val="0"/>
+          <w:numId w:val="18"/>
+        </w:numPr>
+        <w:spacing w:before="0" w:after="0"/>
+        <w:rPr>
+          <w:sz w:val="22"/>
+        </w:rPr>
+      </w:pPr>
+      <w:r>
+        <w:rPr>
+          <w:sz w:val="22"/>
+        </w:rPr>
+        <w:t>James Owens</w:t>
+      </w:r>
+    </w:p>
+    <w:p>
+      <w:pPr>
+        <w:pStyle w:val="Normal"/>
+        <w:numPr>
+          <w:ilvl w:val="0"/>
+          <w:numId w:val="18"/>
+        </w:numPr>
+        <w:spacing w:before="0" w:after="0"/>
+        <w:rPr>
+          <w:sz w:val="22"/>
+        </w:rPr>
+      </w:pPr>
+      <w:r>
+        <w:rPr>
+          <w:sz w:val="22"/>
+        </w:rPr>
+        <w:t>Mark Omadto</w:t>
+      </w:r>
+    </w:p>
+    <w:p>
+      <w:pPr>
+        <w:pStyle w:val="Normal"/>
+        <w:numPr>
+          <w:ilvl w:val="0"/>
+          <w:numId w:val="18"/>
+        </w:numPr>
+        <w:spacing w:before="0" w:after="0"/>
+        <w:rPr>
+          <w:sz w:val="22"/>
+        </w:rPr>
+      </w:pPr>
+      <w:r>
+        <w:rPr>
+          <w:sz w:val="22"/>
+        </w:rPr>
+        <w:t>Tom Misikea</w:t>
+      </w:r>
+    </w:p>
+    <w:p>
+      <w:pPr>
+        <w:pStyle w:val="Normal"/>
+        <w:spacing w:before="0" w:after="0"/>
+        <w:rPr>
+          <w:sz w:val="22"/>
+        </w:rPr>
+      </w:pPr>
+      <w:r>
+        <w:rPr>
+          <w:sz w:val="22"/>
+        </w:rPr>
+      </w:r>
+    </w:p>
+    <w:p>
+      <w:pPr>
+        <w:pStyle w:val="Normal"/>
+        <w:spacing w:before="0" w:after="0"/>
+        <w:rPr>
+          <w:sz w:val="22"/>
+        </w:rPr>
+      </w:pPr>
+      <w:r>
+        <w:rPr>
+          <w:sz w:val="22"/>
+        </w:rPr>
+        <w:t>Project Client:</w:t>
+      </w:r>
+    </w:p>
+    <w:p>
+      <w:pPr>
+        <w:pStyle w:val="Normal"/>
+        <w:numPr>
+          <w:ilvl w:val="0"/>
+          <w:numId w:val="19"/>
+        </w:numPr>
+        <w:spacing w:before="0" w:after="0"/>
+        <w:rPr>
+          <w:sz w:val="22"/>
+        </w:rPr>
+      </w:pPr>
+      <w:r>
+        <w:rPr>
+          <w:sz w:val="22"/>
+        </w:rPr>
+        <w:t>Robert Sutcliffe</w:t>
+      </w:r>
+    </w:p>
+    <w:p>
+      <w:pPr>
+        <w:pStyle w:val="Normal"/>
+        <w:spacing w:before="0" w:after="0"/>
+        <w:rPr>
+          <w:sz w:val="22"/>
+        </w:rPr>
+      </w:pPr>
+      <w:r>
+        <w:rPr>
+          <w:sz w:val="22"/>
+        </w:rPr>
+      </w:r>
+    </w:p>
+    <w:p>
+      <w:pPr>
+        <w:pStyle w:val="Normal"/>
+        <w:spacing w:before="0" w:after="0"/>
+        <w:rPr>
+          <w:sz w:val="22"/>
+        </w:rPr>
+      </w:pPr>
+      <w:r>
+        <w:rPr>
+          <w:sz w:val="22"/>
+        </w:rPr>
+        <w:t>Project Advisor:</w:t>
+      </w:r>
+    </w:p>
+    <w:p>
+      <w:pPr>
+        <w:pStyle w:val="Normal"/>
+        <w:numPr>
+          <w:ilvl w:val="0"/>
+          <w:numId w:val="20"/>
+        </w:numPr>
+        <w:spacing w:before="0" w:after="0"/>
+        <w:rPr>
+          <w:sz w:val="22"/>
+        </w:rPr>
+      </w:pPr>
+      <w:r>
+        <w:rPr>
+          <w:sz w:val="22"/>
+        </w:rPr>
+        <w:t>Reza Moosaei</w:t>
+      </w:r>
+    </w:p>
+    <w:p>
+      <w:pPr>
+        <w:pStyle w:val="Normal"/>
+        <w:spacing w:before="0" w:after="0"/>
+        <w:rPr>
+          <w:sz w:val="22"/>
+        </w:rPr>
+      </w:pPr>
+      <w:r>
+        <w:rPr>
+          <w:sz w:val="22"/>
+        </w:rPr>
+      </w:r>
+    </w:p>
+    <w:p>
+      <w:pPr>
+        <w:pStyle w:val="Normal"/>
+        <w:spacing w:before="0" w:after="0"/>
+        <w:rPr>
+          <w:sz w:val="22"/>
+        </w:rPr>
+      </w:pPr>
+      <w:r>
+        <w:rPr>
+          <w:sz w:val="22"/>
+        </w:rPr>
+        <w:t>RACI:</w:t>
+      </w:r>
+    </w:p>
+    <w:p>
+      <w:pPr>
+        <w:pStyle w:val="Normal"/>
+        <w:spacing w:before="0" w:after="0"/>
+        <w:rPr>
+          <w:sz w:val="22"/>
+        </w:rPr>
+      </w:pPr>
+      <w:r>
+        <w:rPr>
+          <w:sz w:val="22"/>
+        </w:rPr>
+      </w:r>
+    </w:p>
+    <w:tbl>
+      <w:tblPr>
+        <w:tblW w:w="9026" w:type="dxa"/>
+        <w:jc w:val="left"/>
+        <w:tblInd w:w="55" w:type="dxa"/>
+        <w:tblBorders>
+          <w:top w:val="single" w:sz="2" w:space="0" w:color="000000"/>
+          <w:left w:val="single" w:sz="2" w:space="0" w:color="000000"/>
+          <w:bottom w:val="single" w:sz="2" w:space="0" w:color="000000"/>
+          <w:insideH w:val="single" w:sz="2" w:space="0" w:color="000000"/>
+        </w:tblBorders>
+        <w:tblCellMar>
+          <w:top w:w="55" w:type="dxa"/>
+          <w:left w:w="54" w:type="dxa"/>
+          <w:bottom w:w="55" w:type="dxa"/>
+          <w:right w:w="55" w:type="dxa"/>
+        </w:tblCellMar>
+      </w:tblPr>
+      <w:tblGrid>
+        <w:gridCol w:w="1364"/>
+        <w:gridCol w:w="1214"/>
+        <w:gridCol w:w="1290"/>
+        <w:gridCol w:w="1289"/>
+        <w:gridCol w:w="1290"/>
+        <w:gridCol w:w="1289"/>
+        <w:gridCol w:w="1290"/>
+      </w:tblGrid>
+      <w:tr>
+        <w:trPr/>
+        <w:tc>
+          <w:tcPr>
+            <w:tcW w:w="1364" w:type="dxa"/>
+            <w:tcBorders>
+              <w:top w:val="single" w:sz="2" w:space="0" w:color="000000"/>
+              <w:left w:val="single" w:sz="2" w:space="0" w:color="000000"/>
+              <w:bottom w:val="single" w:sz="2" w:space="0" w:color="000000"/>
+              <w:insideH w:val="single" w:sz="2" w:space="0" w:color="000000"/>
+            </w:tcBorders>
+            <w:shd w:fill="auto" w:val="clear"/>
+            <w:tcMar>
+              <w:left w:w="54" w:type="dxa"/>
+            </w:tcMar>
+          </w:tcPr>
+          <w:p>
+            <w:pPr>
+              <w:pStyle w:val="TableContents"/>
+              <w:spacing w:before="0" w:after="120"/>
+              <w:rPr>
+                <w:b/>
+                <w:b/>
+                <w:bCs/>
+              </w:rPr>
+            </w:pPr>
+            <w:r>
+              <w:rPr>
+                <w:b/>
+                <w:bCs/>
+              </w:rPr>
+            </w:r>
+          </w:p>
+        </w:tc>
+        <w:tc>
+          <w:tcPr>
+            <w:tcW w:w="1214" w:type="dxa"/>
+            <w:tcBorders>
+              <w:top w:val="single" w:sz="2" w:space="0" w:color="000000"/>
+              <w:left w:val="single" w:sz="2" w:space="0" w:color="000000"/>
+              <w:bottom w:val="single" w:sz="2" w:space="0" w:color="000000"/>
+              <w:insideH w:val="single" w:sz="2" w:space="0" w:color="000000"/>
+            </w:tcBorders>
+            <w:shd w:fill="auto" w:val="clear"/>
+            <w:tcMar>
+              <w:left w:w="54" w:type="dxa"/>
+            </w:tcMar>
+          </w:tcPr>
+          <w:p>
+            <w:pPr>
+              <w:pStyle w:val="TableContents"/>
+              <w:spacing w:before="0" w:after="120"/>
+              <w:rPr>
+                <w:b/>
+                <w:b/>
+                <w:bCs/>
+              </w:rPr>
+            </w:pPr>
+            <w:r>
+              <w:rPr>
+                <w:b/>
+                <w:bCs/>
+              </w:rPr>
+              <w:t>Name</w:t>
+            </w:r>
+          </w:p>
+        </w:tc>
+        <w:tc>
+          <w:tcPr>
+            <w:tcW w:w="1290" w:type="dxa"/>
+            <w:tcBorders>
+              <w:top w:val="single" w:sz="2" w:space="0" w:color="000000"/>
+              <w:left w:val="single" w:sz="2" w:space="0" w:color="000000"/>
+              <w:bottom w:val="single" w:sz="2" w:space="0" w:color="000000"/>
+              <w:insideH w:val="single" w:sz="2" w:space="0" w:color="000000"/>
+            </w:tcBorders>
+            <w:shd w:fill="auto" w:val="clear"/>
+            <w:tcMar>
+              <w:left w:w="54" w:type="dxa"/>
+            </w:tcMar>
+          </w:tcPr>
+          <w:p>
+            <w:pPr>
+              <w:pStyle w:val="TableContents"/>
+              <w:rPr/>
+            </w:pPr>
+            <w:r>
+              <w:rPr/>
+              <w:t xml:space="preserve">James </w:t>
+            </w:r>
+          </w:p>
+          <w:p>
+            <w:pPr>
+              <w:pStyle w:val="TableContents"/>
+              <w:spacing w:before="0" w:after="120"/>
+              <w:rPr/>
+            </w:pPr>
+            <w:r>
+              <w:rPr/>
+              <w:t>project team</w:t>
+            </w:r>
+          </w:p>
+        </w:tc>
+        <w:tc>
+          <w:tcPr>
+            <w:tcW w:w="1289" w:type="dxa"/>
+            <w:tcBorders>
+              <w:top w:val="single" w:sz="2" w:space="0" w:color="000000"/>
+              <w:left w:val="single" w:sz="2" w:space="0" w:color="000000"/>
+              <w:bottom w:val="single" w:sz="2" w:space="0" w:color="000000"/>
+              <w:insideH w:val="single" w:sz="2" w:space="0" w:color="000000"/>
+            </w:tcBorders>
+            <w:shd w:fill="auto" w:val="clear"/>
+            <w:tcMar>
+              <w:left w:w="54" w:type="dxa"/>
+            </w:tcMar>
+          </w:tcPr>
+          <w:p>
+            <w:pPr>
+              <w:pStyle w:val="TableContents"/>
+              <w:rPr/>
+            </w:pPr>
+            <w:r>
+              <w:rPr/>
+              <w:t>Mark</w:t>
+            </w:r>
+          </w:p>
+          <w:p>
+            <w:pPr>
+              <w:pStyle w:val="TableContents"/>
+              <w:spacing w:before="0" w:after="120"/>
+              <w:rPr/>
+            </w:pPr>
+            <w:r>
+              <w:rPr/>
+              <w:t>project team</w:t>
+            </w:r>
+          </w:p>
+        </w:tc>
+        <w:tc>
+          <w:tcPr>
+            <w:tcW w:w="1290" w:type="dxa"/>
+            <w:tcBorders>
+              <w:top w:val="single" w:sz="2" w:space="0" w:color="000000"/>
+              <w:left w:val="single" w:sz="2" w:space="0" w:color="000000"/>
+              <w:bottom w:val="single" w:sz="2" w:space="0" w:color="000000"/>
+              <w:insideH w:val="single" w:sz="2" w:space="0" w:color="000000"/>
+            </w:tcBorders>
+            <w:shd w:fill="auto" w:val="clear"/>
+            <w:tcMar>
+              <w:left w:w="54" w:type="dxa"/>
+            </w:tcMar>
+          </w:tcPr>
+          <w:p>
+            <w:pPr>
+              <w:pStyle w:val="TableContents"/>
+              <w:rPr/>
+            </w:pPr>
+            <w:r>
+              <w:rPr/>
+              <w:t>Tom</w:t>
+            </w:r>
+          </w:p>
+          <w:p>
+            <w:pPr>
+              <w:pStyle w:val="TableContents"/>
+              <w:spacing w:before="0" w:after="120"/>
+              <w:rPr/>
+            </w:pPr>
+            <w:r>
+              <w:rPr/>
+              <w:t xml:space="preserve">project team </w:t>
+            </w:r>
+          </w:p>
+        </w:tc>
+        <w:tc>
+          <w:tcPr>
+            <w:tcW w:w="1289" w:type="dxa"/>
+            <w:tcBorders>
+              <w:top w:val="single" w:sz="2" w:space="0" w:color="000000"/>
+              <w:left w:val="single" w:sz="2" w:space="0" w:color="000000"/>
+              <w:bottom w:val="single" w:sz="2" w:space="0" w:color="000000"/>
+              <w:insideH w:val="single" w:sz="2" w:space="0" w:color="000000"/>
+            </w:tcBorders>
+            <w:shd w:fill="auto" w:val="clear"/>
+            <w:tcMar>
+              <w:left w:w="54" w:type="dxa"/>
+            </w:tcMar>
+          </w:tcPr>
+          <w:p>
+            <w:pPr>
+              <w:pStyle w:val="TableContents"/>
+              <w:rPr/>
+            </w:pPr>
+            <w:r>
+              <w:rPr/>
+              <w:t>Robert</w:t>
+            </w:r>
+          </w:p>
+          <w:p>
+            <w:pPr>
+              <w:pStyle w:val="TableContents"/>
+              <w:spacing w:before="0" w:after="120"/>
+              <w:rPr/>
+            </w:pPr>
+            <w:r>
+              <w:rPr/>
+              <w:t>client</w:t>
+            </w:r>
+          </w:p>
+        </w:tc>
+        <w:tc>
+          <w:tcPr>
+            <w:tcW w:w="1290" w:type="dxa"/>
+            <w:tcBorders>
+              <w:top w:val="single" w:sz="2" w:space="0" w:color="000000"/>
+              <w:left w:val="single" w:sz="2" w:space="0" w:color="000000"/>
+              <w:bottom w:val="single" w:sz="2" w:space="0" w:color="000000"/>
+              <w:right w:val="single" w:sz="2" w:space="0" w:color="000000"/>
+              <w:insideH w:val="single" w:sz="2" w:space="0" w:color="000000"/>
+              <w:insideV w:val="single" w:sz="2" w:space="0" w:color="000000"/>
+            </w:tcBorders>
+            <w:shd w:fill="auto" w:val="clear"/>
+            <w:tcMar>
+              <w:left w:w="54" w:type="dxa"/>
+            </w:tcMar>
+          </w:tcPr>
+          <w:p>
+            <w:pPr>
+              <w:pStyle w:val="TableContents"/>
+              <w:rPr/>
+            </w:pPr>
+            <w:r>
+              <w:rPr/>
+              <w:t>Reza</w:t>
+            </w:r>
+          </w:p>
+          <w:p>
+            <w:pPr>
+              <w:pStyle w:val="TableContents"/>
+              <w:spacing w:before="0" w:after="120"/>
+              <w:rPr/>
+            </w:pPr>
+            <w:r>
+              <w:rPr/>
+              <w:t>advisor</w:t>
+            </w:r>
+          </w:p>
+        </w:tc>
+      </w:tr>
+      <w:tr>
+        <w:trPr/>
+        <w:tc>
+          <w:tcPr>
+            <w:tcW w:w="1364" w:type="dxa"/>
+            <w:tcBorders>
+              <w:left w:val="single" w:sz="2" w:space="0" w:color="000000"/>
+              <w:bottom w:val="single" w:sz="2" w:space="0" w:color="000000"/>
+              <w:insideH w:val="single" w:sz="2" w:space="0" w:color="000000"/>
+            </w:tcBorders>
+            <w:shd w:fill="auto" w:val="clear"/>
+            <w:tcMar>
+              <w:left w:w="54" w:type="dxa"/>
+            </w:tcMar>
+          </w:tcPr>
+          <w:p>
+            <w:pPr>
+              <w:pStyle w:val="TableContents"/>
+              <w:spacing w:before="0" w:after="120"/>
+              <w:rPr>
+                <w:b/>
+                <w:b/>
+                <w:bCs/>
+              </w:rPr>
+            </w:pPr>
+            <w:r>
+              <w:rPr>
+                <w:b/>
+                <w:bCs/>
+              </w:rPr>
+              <w:t xml:space="preserve">Activity </w:t>
+            </w:r>
+          </w:p>
+        </w:tc>
+        <w:tc>
+          <w:tcPr>
+            <w:tcW w:w="1214" w:type="dxa"/>
+            <w:tcBorders>
+              <w:left w:val="single" w:sz="2" w:space="0" w:color="000000"/>
+              <w:bottom w:val="single" w:sz="2" w:space="0" w:color="000000"/>
+              <w:insideH w:val="single" w:sz="2" w:space="0" w:color="000000"/>
+            </w:tcBorders>
+            <w:shd w:fill="auto" w:val="clear"/>
+            <w:tcMar>
+              <w:left w:w="54" w:type="dxa"/>
+            </w:tcMar>
+          </w:tcPr>
+          <w:p>
+            <w:pPr>
+              <w:pStyle w:val="TableContents"/>
+              <w:spacing w:before="0" w:after="120"/>
+              <w:rPr>
+                <w:b/>
+                <w:b/>
+                <w:bCs/>
+              </w:rPr>
+            </w:pPr>
+            <w:r>
+              <w:rPr>
+                <w:b/>
+                <w:bCs/>
+              </w:rPr>
+            </w:r>
+          </w:p>
+        </w:tc>
+        <w:tc>
+          <w:tcPr>
+            <w:tcW w:w="1290" w:type="dxa"/>
+            <w:tcBorders>
+              <w:left w:val="single" w:sz="2" w:space="0" w:color="000000"/>
+              <w:bottom w:val="single" w:sz="2" w:space="0" w:color="000000"/>
+              <w:insideH w:val="single" w:sz="2" w:space="0" w:color="000000"/>
+            </w:tcBorders>
+            <w:shd w:fill="auto" w:val="clear"/>
+            <w:tcMar>
+              <w:left w:w="54" w:type="dxa"/>
+            </w:tcMar>
+          </w:tcPr>
+          <w:p>
+            <w:pPr>
+              <w:pStyle w:val="TableContents"/>
+              <w:spacing w:before="0" w:after="120"/>
+              <w:rPr/>
+            </w:pPr>
+            <w:r>
+              <w:rPr/>
+            </w:r>
+          </w:p>
+        </w:tc>
+        <w:tc>
+          <w:tcPr>
+            <w:tcW w:w="1289" w:type="dxa"/>
+            <w:tcBorders>
+              <w:left w:val="single" w:sz="2" w:space="0" w:color="000000"/>
+              <w:bottom w:val="single" w:sz="2" w:space="0" w:color="000000"/>
+              <w:insideH w:val="single" w:sz="2" w:space="0" w:color="000000"/>
+            </w:tcBorders>
+            <w:shd w:fill="auto" w:val="clear"/>
+            <w:tcMar>
+              <w:left w:w="54" w:type="dxa"/>
+            </w:tcMar>
+          </w:tcPr>
+          <w:p>
+            <w:pPr>
+              <w:pStyle w:val="TableContents"/>
+              <w:spacing w:before="0" w:after="120"/>
+              <w:rPr/>
+            </w:pPr>
+            <w:r>
+              <w:rPr/>
+            </w:r>
+          </w:p>
+        </w:tc>
+        <w:tc>
+          <w:tcPr>
+            <w:tcW w:w="1290" w:type="dxa"/>
+            <w:tcBorders>
+              <w:left w:val="single" w:sz="2" w:space="0" w:color="000000"/>
+              <w:bottom w:val="single" w:sz="2" w:space="0" w:color="000000"/>
+              <w:insideH w:val="single" w:sz="2" w:space="0" w:color="000000"/>
+            </w:tcBorders>
+            <w:shd w:fill="auto" w:val="clear"/>
+            <w:tcMar>
+              <w:left w:w="54" w:type="dxa"/>
+            </w:tcMar>
+          </w:tcPr>
+          <w:p>
+            <w:pPr>
+              <w:pStyle w:val="TableContents"/>
+              <w:spacing w:before="0" w:after="120"/>
+              <w:rPr/>
+            </w:pPr>
+            <w:r>
+              <w:rPr/>
+            </w:r>
+          </w:p>
+        </w:tc>
+        <w:tc>
+          <w:tcPr>
+            <w:tcW w:w="1289" w:type="dxa"/>
+            <w:tcBorders>
+              <w:left w:val="single" w:sz="2" w:space="0" w:color="000000"/>
+              <w:bottom w:val="single" w:sz="2" w:space="0" w:color="000000"/>
+              <w:insideH w:val="single" w:sz="2" w:space="0" w:color="000000"/>
+            </w:tcBorders>
+            <w:shd w:fill="auto" w:val="clear"/>
+            <w:tcMar>
+              <w:left w:w="54" w:type="dxa"/>
+            </w:tcMar>
+          </w:tcPr>
+          <w:p>
+            <w:pPr>
+              <w:pStyle w:val="TableContents"/>
+              <w:spacing w:before="0" w:after="120"/>
+              <w:rPr/>
+            </w:pPr>
+            <w:r>
+              <w:rPr/>
+            </w:r>
+          </w:p>
+        </w:tc>
+        <w:tc>
+          <w:tcPr>
+            <w:tcW w:w="1290" w:type="dxa"/>
+            <w:tcBorders>
+              <w:left w:val="single" w:sz="2" w:space="0" w:color="000000"/>
+              <w:bottom w:val="single" w:sz="2" w:space="0" w:color="000000"/>
+              <w:right w:val="single" w:sz="2" w:space="0" w:color="000000"/>
+              <w:insideH w:val="single" w:sz="2" w:space="0" w:color="000000"/>
+              <w:insideV w:val="single" w:sz="2" w:space="0" w:color="000000"/>
+            </w:tcBorders>
+            <w:shd w:fill="auto" w:val="clear"/>
+            <w:tcMar>
+              <w:left w:w="54" w:type="dxa"/>
+            </w:tcMar>
+          </w:tcPr>
+          <w:p>
+            <w:pPr>
+              <w:pStyle w:val="TableContents"/>
+              <w:spacing w:before="0" w:after="120"/>
+              <w:rPr/>
+            </w:pPr>
+            <w:r>
+              <w:rPr/>
+            </w:r>
+          </w:p>
+        </w:tc>
+      </w:tr>
+      <w:tr>
+        <w:trPr/>
+        <w:tc>
+          <w:tcPr>
+            <w:tcW w:w="1364" w:type="dxa"/>
+            <w:tcBorders>
+              <w:left w:val="single" w:sz="2" w:space="0" w:color="000000"/>
+              <w:bottom w:val="single" w:sz="2" w:space="0" w:color="000000"/>
+              <w:insideH w:val="single" w:sz="2" w:space="0" w:color="000000"/>
+            </w:tcBorders>
+            <w:shd w:fill="auto" w:val="clear"/>
+            <w:tcMar>
+              <w:left w:w="54" w:type="dxa"/>
+            </w:tcMar>
+          </w:tcPr>
+          <w:p>
+            <w:pPr>
+              <w:pStyle w:val="TableContents"/>
+              <w:rPr/>
+            </w:pPr>
+            <w:r>
+              <w:rPr/>
+              <w:t>Requirements</w:t>
+            </w:r>
+          </w:p>
+          <w:p>
+            <w:pPr>
+              <w:pStyle w:val="TableContents"/>
+              <w:spacing w:before="0" w:after="120"/>
+              <w:rPr/>
+            </w:pPr>
+            <w:r>
+              <w:rPr/>
+              <w:t>gathering</w:t>
+            </w:r>
+          </w:p>
+        </w:tc>
+        <w:tc>
+          <w:tcPr>
+            <w:tcW w:w="1214" w:type="dxa"/>
+            <w:tcBorders>
+              <w:left w:val="single" w:sz="2" w:space="0" w:color="000000"/>
+              <w:bottom w:val="single" w:sz="2" w:space="0" w:color="000000"/>
+              <w:insideH w:val="single" w:sz="2" w:space="0" w:color="000000"/>
+            </w:tcBorders>
+            <w:shd w:fill="auto" w:val="clear"/>
+            <w:tcMar>
+              <w:left w:w="54" w:type="dxa"/>
+            </w:tcMar>
+          </w:tcPr>
+          <w:p>
+            <w:pPr>
+              <w:pStyle w:val="TableContents"/>
+              <w:spacing w:before="0" w:after="120"/>
+              <w:rPr/>
+            </w:pPr>
+            <w:r>
+              <w:rPr/>
+            </w:r>
+          </w:p>
+        </w:tc>
+        <w:tc>
+          <w:tcPr>
+            <w:tcW w:w="1290" w:type="dxa"/>
+            <w:tcBorders>
+              <w:left w:val="single" w:sz="2" w:space="0" w:color="000000"/>
+              <w:bottom w:val="single" w:sz="2" w:space="0" w:color="000000"/>
+              <w:insideH w:val="single" w:sz="2" w:space="0" w:color="000000"/>
+            </w:tcBorders>
+            <w:shd w:fill="auto" w:val="clear"/>
+            <w:tcMar>
+              <w:left w:w="54" w:type="dxa"/>
+            </w:tcMar>
+          </w:tcPr>
+          <w:p>
+            <w:pPr>
+              <w:pStyle w:val="TableContents"/>
+              <w:spacing w:before="0" w:after="120"/>
+              <w:rPr/>
+            </w:pPr>
+            <w:r>
+              <w:rPr/>
+            </w:r>
+          </w:p>
+        </w:tc>
+        <w:tc>
+          <w:tcPr>
+            <w:tcW w:w="1289" w:type="dxa"/>
+            <w:tcBorders>
+              <w:left w:val="single" w:sz="2" w:space="0" w:color="000000"/>
+              <w:bottom w:val="single" w:sz="2" w:space="0" w:color="000000"/>
+              <w:insideH w:val="single" w:sz="2" w:space="0" w:color="000000"/>
+            </w:tcBorders>
+            <w:shd w:fill="auto" w:val="clear"/>
+            <w:tcMar>
+              <w:left w:w="54" w:type="dxa"/>
+            </w:tcMar>
+          </w:tcPr>
+          <w:p>
+            <w:pPr>
+              <w:pStyle w:val="TableContents"/>
+              <w:spacing w:before="0" w:after="120"/>
+              <w:rPr/>
+            </w:pPr>
+            <w:r>
+              <w:rPr/>
+            </w:r>
+          </w:p>
+        </w:tc>
+        <w:tc>
+          <w:tcPr>
+            <w:tcW w:w="1290" w:type="dxa"/>
+            <w:tcBorders>
+              <w:left w:val="single" w:sz="2" w:space="0" w:color="000000"/>
+              <w:bottom w:val="single" w:sz="2" w:space="0" w:color="000000"/>
+              <w:insideH w:val="single" w:sz="2" w:space="0" w:color="000000"/>
+            </w:tcBorders>
+            <w:shd w:fill="auto" w:val="clear"/>
+            <w:tcMar>
+              <w:left w:w="54" w:type="dxa"/>
+            </w:tcMar>
+          </w:tcPr>
+          <w:p>
+            <w:pPr>
+              <w:pStyle w:val="TableContents"/>
+              <w:spacing w:before="0" w:after="120"/>
+              <w:rPr/>
+            </w:pPr>
+            <w:r>
+              <w:rPr/>
+            </w:r>
+          </w:p>
+        </w:tc>
+        <w:tc>
+          <w:tcPr>
+            <w:tcW w:w="1289" w:type="dxa"/>
+            <w:tcBorders>
+              <w:left w:val="single" w:sz="2" w:space="0" w:color="000000"/>
+              <w:bottom w:val="single" w:sz="2" w:space="0" w:color="000000"/>
+              <w:insideH w:val="single" w:sz="2" w:space="0" w:color="000000"/>
+            </w:tcBorders>
+            <w:shd w:fill="auto" w:val="clear"/>
+            <w:tcMar>
+              <w:left w:w="54" w:type="dxa"/>
+            </w:tcMar>
+          </w:tcPr>
+          <w:p>
+            <w:pPr>
+              <w:pStyle w:val="TableContents"/>
+              <w:spacing w:before="0" w:after="120"/>
+              <w:rPr/>
+            </w:pPr>
+            <w:r>
+              <w:rPr/>
+            </w:r>
+          </w:p>
+        </w:tc>
+        <w:tc>
+          <w:tcPr>
+            <w:tcW w:w="1290" w:type="dxa"/>
+            <w:tcBorders>
+              <w:left w:val="single" w:sz="2" w:space="0" w:color="000000"/>
+              <w:bottom w:val="single" w:sz="2" w:space="0" w:color="000000"/>
+              <w:right w:val="single" w:sz="2" w:space="0" w:color="000000"/>
+              <w:insideH w:val="single" w:sz="2" w:space="0" w:color="000000"/>
+              <w:insideV w:val="single" w:sz="2" w:space="0" w:color="000000"/>
+            </w:tcBorders>
+            <w:shd w:fill="auto" w:val="clear"/>
+            <w:tcMar>
+              <w:left w:w="54" w:type="dxa"/>
+            </w:tcMar>
+          </w:tcPr>
+          <w:p>
+            <w:pPr>
+              <w:pStyle w:val="TableContents"/>
+              <w:spacing w:before="0" w:after="120"/>
+              <w:rPr/>
+            </w:pPr>
+            <w:r>
+              <w:rPr/>
+            </w:r>
+          </w:p>
+        </w:tc>
+      </w:tr>
+      <w:tr>
+        <w:trPr/>
+        <w:tc>
+          <w:tcPr>
+            <w:tcW w:w="1364" w:type="dxa"/>
+            <w:tcBorders>
+              <w:left w:val="single" w:sz="2" w:space="0" w:color="000000"/>
+              <w:bottom w:val="single" w:sz="2" w:space="0" w:color="000000"/>
+              <w:insideH w:val="single" w:sz="2" w:space="0" w:color="000000"/>
+            </w:tcBorders>
+            <w:shd w:fill="auto" w:val="clear"/>
+            <w:tcMar>
+              <w:left w:w="54" w:type="dxa"/>
+            </w:tcMar>
+          </w:tcPr>
+          <w:p>
+            <w:pPr>
+              <w:pStyle w:val="TableContents"/>
+              <w:spacing w:before="0" w:after="120"/>
+              <w:rPr/>
+            </w:pPr>
+            <w:r>
+              <w:rPr/>
+            </w:r>
+          </w:p>
+        </w:tc>
+        <w:tc>
+          <w:tcPr>
+            <w:tcW w:w="1214" w:type="dxa"/>
+            <w:tcBorders>
+              <w:left w:val="single" w:sz="2" w:space="0" w:color="000000"/>
+              <w:bottom w:val="single" w:sz="2" w:space="0" w:color="000000"/>
+              <w:insideH w:val="single" w:sz="2" w:space="0" w:color="000000"/>
+            </w:tcBorders>
+            <w:shd w:fill="auto" w:val="clear"/>
+            <w:tcMar>
+              <w:left w:w="54" w:type="dxa"/>
+            </w:tcMar>
+          </w:tcPr>
+          <w:p>
+            <w:pPr>
+              <w:pStyle w:val="TableContents"/>
+              <w:spacing w:before="0" w:after="120"/>
+              <w:rPr/>
+            </w:pPr>
+            <w:r>
+              <w:rPr/>
+            </w:r>
+          </w:p>
+        </w:tc>
+        <w:tc>
+          <w:tcPr>
+            <w:tcW w:w="1290" w:type="dxa"/>
+            <w:tcBorders>
+              <w:left w:val="single" w:sz="2" w:space="0" w:color="000000"/>
+              <w:bottom w:val="single" w:sz="2" w:space="0" w:color="000000"/>
+              <w:insideH w:val="single" w:sz="2" w:space="0" w:color="000000"/>
+            </w:tcBorders>
+            <w:shd w:fill="auto" w:val="clear"/>
+            <w:tcMar>
+              <w:left w:w="54" w:type="dxa"/>
+            </w:tcMar>
+          </w:tcPr>
+          <w:p>
+            <w:pPr>
+              <w:pStyle w:val="TableContents"/>
+              <w:spacing w:before="0" w:after="120"/>
+              <w:rPr/>
+            </w:pPr>
+            <w:r>
+              <w:rPr/>
+            </w:r>
+          </w:p>
+        </w:tc>
+        <w:tc>
+          <w:tcPr>
+            <w:tcW w:w="1289" w:type="dxa"/>
+            <w:tcBorders>
+              <w:left w:val="single" w:sz="2" w:space="0" w:color="000000"/>
+              <w:bottom w:val="single" w:sz="2" w:space="0" w:color="000000"/>
+              <w:insideH w:val="single" w:sz="2" w:space="0" w:color="000000"/>
+            </w:tcBorders>
+            <w:shd w:fill="auto" w:val="clear"/>
+            <w:tcMar>
+              <w:left w:w="54" w:type="dxa"/>
+            </w:tcMar>
+          </w:tcPr>
+          <w:p>
+            <w:pPr>
+              <w:pStyle w:val="TableContents"/>
+              <w:spacing w:before="0" w:after="120"/>
+              <w:rPr/>
+            </w:pPr>
+            <w:r>
+              <w:rPr/>
+            </w:r>
+          </w:p>
+        </w:tc>
+        <w:tc>
+          <w:tcPr>
+            <w:tcW w:w="1290" w:type="dxa"/>
+            <w:tcBorders>
+              <w:left w:val="single" w:sz="2" w:space="0" w:color="000000"/>
+              <w:bottom w:val="single" w:sz="2" w:space="0" w:color="000000"/>
+              <w:insideH w:val="single" w:sz="2" w:space="0" w:color="000000"/>
+            </w:tcBorders>
+            <w:shd w:fill="auto" w:val="clear"/>
+            <w:tcMar>
+              <w:left w:w="54" w:type="dxa"/>
+            </w:tcMar>
+          </w:tcPr>
+          <w:p>
+            <w:pPr>
+              <w:pStyle w:val="TableContents"/>
+              <w:spacing w:before="0" w:after="120"/>
+              <w:rPr/>
+            </w:pPr>
+            <w:r>
+              <w:rPr/>
+            </w:r>
+          </w:p>
+        </w:tc>
+        <w:tc>
+          <w:tcPr>
+            <w:tcW w:w="1289" w:type="dxa"/>
+            <w:tcBorders>
+              <w:left w:val="single" w:sz="2" w:space="0" w:color="000000"/>
+              <w:bottom w:val="single" w:sz="2" w:space="0" w:color="000000"/>
+              <w:insideH w:val="single" w:sz="2" w:space="0" w:color="000000"/>
+            </w:tcBorders>
+            <w:shd w:fill="auto" w:val="clear"/>
+            <w:tcMar>
+              <w:left w:w="54" w:type="dxa"/>
+            </w:tcMar>
+          </w:tcPr>
+          <w:p>
+            <w:pPr>
+              <w:pStyle w:val="TableContents"/>
+              <w:spacing w:before="0" w:after="120"/>
+              <w:rPr/>
+            </w:pPr>
+            <w:r>
+              <w:rPr/>
+            </w:r>
+          </w:p>
+        </w:tc>
+        <w:tc>
+          <w:tcPr>
+            <w:tcW w:w="1290" w:type="dxa"/>
+            <w:tcBorders>
+              <w:left w:val="single" w:sz="2" w:space="0" w:color="000000"/>
+              <w:bottom w:val="single" w:sz="2" w:space="0" w:color="000000"/>
+              <w:right w:val="single" w:sz="2" w:space="0" w:color="000000"/>
+              <w:insideH w:val="single" w:sz="2" w:space="0" w:color="000000"/>
+              <w:insideV w:val="single" w:sz="2" w:space="0" w:color="000000"/>
+            </w:tcBorders>
+            <w:shd w:fill="auto" w:val="clear"/>
+            <w:tcMar>
+              <w:left w:w="54" w:type="dxa"/>
+            </w:tcMar>
+          </w:tcPr>
+          <w:p>
+            <w:pPr>
+              <w:pStyle w:val="TableContents"/>
+              <w:spacing w:before="0" w:after="120"/>
+              <w:rPr/>
+            </w:pPr>
+            <w:r>
+              <w:rPr/>
+            </w:r>
+          </w:p>
+        </w:tc>
+      </w:tr>
+      <w:tr>
+        <w:trPr/>
+        <w:tc>
+          <w:tcPr>
+            <w:tcW w:w="1364" w:type="dxa"/>
+            <w:tcBorders>
+              <w:left w:val="single" w:sz="2" w:space="0" w:color="000000"/>
+              <w:bottom w:val="single" w:sz="2" w:space="0" w:color="000000"/>
+              <w:insideH w:val="single" w:sz="2" w:space="0" w:color="000000"/>
+            </w:tcBorders>
+            <w:shd w:fill="auto" w:val="clear"/>
+            <w:tcMar>
+              <w:left w:w="54" w:type="dxa"/>
+            </w:tcMar>
+          </w:tcPr>
+          <w:p>
+            <w:pPr>
+              <w:pStyle w:val="TableContents"/>
+              <w:spacing w:before="0" w:after="120"/>
+              <w:rPr/>
+            </w:pPr>
+            <w:r>
+              <w:rPr/>
+            </w:r>
+          </w:p>
+        </w:tc>
+        <w:tc>
+          <w:tcPr>
+            <w:tcW w:w="1214" w:type="dxa"/>
+            <w:tcBorders>
+              <w:left w:val="single" w:sz="2" w:space="0" w:color="000000"/>
+              <w:bottom w:val="single" w:sz="2" w:space="0" w:color="000000"/>
+              <w:insideH w:val="single" w:sz="2" w:space="0" w:color="000000"/>
+            </w:tcBorders>
+            <w:shd w:fill="auto" w:val="clear"/>
+            <w:tcMar>
+              <w:left w:w="54" w:type="dxa"/>
+            </w:tcMar>
+          </w:tcPr>
+          <w:p>
+            <w:pPr>
+              <w:pStyle w:val="TableContents"/>
+              <w:spacing w:before="0" w:after="120"/>
+              <w:rPr/>
+            </w:pPr>
+            <w:r>
+              <w:rPr/>
+            </w:r>
+          </w:p>
+        </w:tc>
+        <w:tc>
+          <w:tcPr>
+            <w:tcW w:w="1290" w:type="dxa"/>
+            <w:tcBorders>
+              <w:left w:val="single" w:sz="2" w:space="0" w:color="000000"/>
+              <w:bottom w:val="single" w:sz="2" w:space="0" w:color="000000"/>
+              <w:insideH w:val="single" w:sz="2" w:space="0" w:color="000000"/>
+            </w:tcBorders>
+            <w:shd w:fill="auto" w:val="clear"/>
+            <w:tcMar>
+              <w:left w:w="54" w:type="dxa"/>
+            </w:tcMar>
+          </w:tcPr>
+          <w:p>
+            <w:pPr>
+              <w:pStyle w:val="TableContents"/>
+              <w:spacing w:before="0" w:after="120"/>
+              <w:rPr/>
+            </w:pPr>
+            <w:r>
+              <w:rPr/>
+            </w:r>
+          </w:p>
+        </w:tc>
+        <w:tc>
+          <w:tcPr>
+            <w:tcW w:w="1289" w:type="dxa"/>
+            <w:tcBorders>
+              <w:left w:val="single" w:sz="2" w:space="0" w:color="000000"/>
+              <w:bottom w:val="single" w:sz="2" w:space="0" w:color="000000"/>
+              <w:insideH w:val="single" w:sz="2" w:space="0" w:color="000000"/>
+            </w:tcBorders>
+            <w:shd w:fill="auto" w:val="clear"/>
+            <w:tcMar>
+              <w:left w:w="54" w:type="dxa"/>
+            </w:tcMar>
+          </w:tcPr>
+          <w:p>
+            <w:pPr>
+              <w:pStyle w:val="TableContents"/>
+              <w:spacing w:before="0" w:after="120"/>
+              <w:rPr/>
+            </w:pPr>
+            <w:r>
+              <w:rPr/>
+            </w:r>
+          </w:p>
+        </w:tc>
+        <w:tc>
+          <w:tcPr>
+            <w:tcW w:w="1290" w:type="dxa"/>
+            <w:tcBorders>
+              <w:left w:val="single" w:sz="2" w:space="0" w:color="000000"/>
+              <w:bottom w:val="single" w:sz="2" w:space="0" w:color="000000"/>
+              <w:insideH w:val="single" w:sz="2" w:space="0" w:color="000000"/>
+            </w:tcBorders>
+            <w:shd w:fill="auto" w:val="clear"/>
+            <w:tcMar>
+              <w:left w:w="54" w:type="dxa"/>
+            </w:tcMar>
+          </w:tcPr>
+          <w:p>
+            <w:pPr>
+              <w:pStyle w:val="TableContents"/>
+              <w:spacing w:before="0" w:after="120"/>
+              <w:rPr/>
+            </w:pPr>
+            <w:r>
+              <w:rPr/>
+            </w:r>
+          </w:p>
+        </w:tc>
+        <w:tc>
+          <w:tcPr>
+            <w:tcW w:w="1289" w:type="dxa"/>
+            <w:tcBorders>
+              <w:left w:val="single" w:sz="2" w:space="0" w:color="000000"/>
+              <w:bottom w:val="single" w:sz="2" w:space="0" w:color="000000"/>
+              <w:insideH w:val="single" w:sz="2" w:space="0" w:color="000000"/>
+            </w:tcBorders>
+            <w:shd w:fill="auto" w:val="clear"/>
+            <w:tcMar>
+              <w:left w:w="54" w:type="dxa"/>
+            </w:tcMar>
+          </w:tcPr>
+          <w:p>
+            <w:pPr>
+              <w:pStyle w:val="TableContents"/>
+              <w:spacing w:before="0" w:after="120"/>
+              <w:rPr/>
+            </w:pPr>
+            <w:r>
+              <w:rPr/>
+            </w:r>
+          </w:p>
+        </w:tc>
+        <w:tc>
+          <w:tcPr>
+            <w:tcW w:w="1290" w:type="dxa"/>
+            <w:tcBorders>
+              <w:left w:val="single" w:sz="2" w:space="0" w:color="000000"/>
+              <w:bottom w:val="single" w:sz="2" w:space="0" w:color="000000"/>
+              <w:right w:val="single" w:sz="2" w:space="0" w:color="000000"/>
+              <w:insideH w:val="single" w:sz="2" w:space="0" w:color="000000"/>
+              <w:insideV w:val="single" w:sz="2" w:space="0" w:color="000000"/>
+            </w:tcBorders>
+            <w:shd w:fill="auto" w:val="clear"/>
+            <w:tcMar>
+              <w:left w:w="54" w:type="dxa"/>
+            </w:tcMar>
+          </w:tcPr>
+          <w:p>
+            <w:pPr>
+              <w:pStyle w:val="TableContents"/>
+              <w:spacing w:before="0" w:after="120"/>
+              <w:rPr/>
+            </w:pPr>
+            <w:r>
+              <w:rPr/>
+            </w:r>
+          </w:p>
+        </w:tc>
+      </w:tr>
+      <w:tr>
+        <w:trPr/>
+        <w:tc>
+          <w:tcPr>
+            <w:tcW w:w="1364" w:type="dxa"/>
+            <w:tcBorders>
+              <w:left w:val="single" w:sz="2" w:space="0" w:color="000000"/>
+              <w:bottom w:val="single" w:sz="2" w:space="0" w:color="000000"/>
+              <w:insideH w:val="single" w:sz="2" w:space="0" w:color="000000"/>
+            </w:tcBorders>
+            <w:shd w:fill="auto" w:val="clear"/>
+            <w:tcMar>
+              <w:left w:w="54" w:type="dxa"/>
+            </w:tcMar>
+          </w:tcPr>
+          <w:p>
+            <w:pPr>
+              <w:pStyle w:val="TableContents"/>
+              <w:spacing w:before="0" w:after="120"/>
+              <w:rPr/>
+            </w:pPr>
+            <w:r>
+              <w:rPr/>
+            </w:r>
+          </w:p>
+        </w:tc>
+        <w:tc>
+          <w:tcPr>
+            <w:tcW w:w="1214" w:type="dxa"/>
+            <w:tcBorders>
+              <w:left w:val="single" w:sz="2" w:space="0" w:color="000000"/>
+              <w:bottom w:val="single" w:sz="2" w:space="0" w:color="000000"/>
+              <w:insideH w:val="single" w:sz="2" w:space="0" w:color="000000"/>
+            </w:tcBorders>
+            <w:shd w:fill="auto" w:val="clear"/>
+            <w:tcMar>
+              <w:left w:w="54" w:type="dxa"/>
+            </w:tcMar>
+          </w:tcPr>
+          <w:p>
+            <w:pPr>
+              <w:pStyle w:val="TableContents"/>
+              <w:spacing w:before="0" w:after="120"/>
+              <w:rPr/>
+            </w:pPr>
+            <w:r>
+              <w:rPr/>
+            </w:r>
+          </w:p>
+        </w:tc>
+        <w:tc>
+          <w:tcPr>
+            <w:tcW w:w="1290" w:type="dxa"/>
+            <w:tcBorders>
+              <w:left w:val="single" w:sz="2" w:space="0" w:color="000000"/>
+              <w:bottom w:val="single" w:sz="2" w:space="0" w:color="000000"/>
+              <w:insideH w:val="single" w:sz="2" w:space="0" w:color="000000"/>
+            </w:tcBorders>
+            <w:shd w:fill="auto" w:val="clear"/>
+            <w:tcMar>
+              <w:left w:w="54" w:type="dxa"/>
+            </w:tcMar>
+          </w:tcPr>
+          <w:p>
+            <w:pPr>
+              <w:pStyle w:val="TableContents"/>
+              <w:spacing w:before="0" w:after="120"/>
+              <w:rPr/>
+            </w:pPr>
+            <w:r>
+              <w:rPr/>
+            </w:r>
+          </w:p>
+        </w:tc>
+        <w:tc>
+          <w:tcPr>
+            <w:tcW w:w="1289" w:type="dxa"/>
+            <w:tcBorders>
+              <w:left w:val="single" w:sz="2" w:space="0" w:color="000000"/>
+              <w:bottom w:val="single" w:sz="2" w:space="0" w:color="000000"/>
+              <w:insideH w:val="single" w:sz="2" w:space="0" w:color="000000"/>
+            </w:tcBorders>
+            <w:shd w:fill="auto" w:val="clear"/>
+            <w:tcMar>
+              <w:left w:w="54" w:type="dxa"/>
+            </w:tcMar>
+          </w:tcPr>
+          <w:p>
+            <w:pPr>
+              <w:pStyle w:val="TableContents"/>
+              <w:spacing w:before="0" w:after="120"/>
+              <w:rPr/>
+            </w:pPr>
+            <w:r>
+              <w:rPr/>
+            </w:r>
+          </w:p>
+        </w:tc>
+        <w:tc>
+          <w:tcPr>
+            <w:tcW w:w="1290" w:type="dxa"/>
+            <w:tcBorders>
+              <w:left w:val="single" w:sz="2" w:space="0" w:color="000000"/>
+              <w:bottom w:val="single" w:sz="2" w:space="0" w:color="000000"/>
+              <w:insideH w:val="single" w:sz="2" w:space="0" w:color="000000"/>
+            </w:tcBorders>
+            <w:shd w:fill="auto" w:val="clear"/>
+            <w:tcMar>
+              <w:left w:w="54" w:type="dxa"/>
+            </w:tcMar>
+          </w:tcPr>
+          <w:p>
+            <w:pPr>
+              <w:pStyle w:val="TableContents"/>
+              <w:spacing w:before="0" w:after="120"/>
+              <w:rPr/>
+            </w:pPr>
+            <w:r>
+              <w:rPr/>
+            </w:r>
+          </w:p>
+        </w:tc>
+        <w:tc>
+          <w:tcPr>
+            <w:tcW w:w="1289" w:type="dxa"/>
+            <w:tcBorders>
+              <w:left w:val="single" w:sz="2" w:space="0" w:color="000000"/>
+              <w:bottom w:val="single" w:sz="2" w:space="0" w:color="000000"/>
+              <w:insideH w:val="single" w:sz="2" w:space="0" w:color="000000"/>
+            </w:tcBorders>
+            <w:shd w:fill="auto" w:val="clear"/>
+            <w:tcMar>
+              <w:left w:w="54" w:type="dxa"/>
+            </w:tcMar>
+          </w:tcPr>
+          <w:p>
+            <w:pPr>
+              <w:pStyle w:val="TableContents"/>
+              <w:spacing w:before="0" w:after="120"/>
+              <w:rPr/>
+            </w:pPr>
+            <w:r>
+              <w:rPr/>
+            </w:r>
+          </w:p>
+        </w:tc>
+        <w:tc>
+          <w:tcPr>
+            <w:tcW w:w="1290" w:type="dxa"/>
+            <w:tcBorders>
+              <w:left w:val="single" w:sz="2" w:space="0" w:color="000000"/>
+              <w:bottom w:val="single" w:sz="2" w:space="0" w:color="000000"/>
+              <w:right w:val="single" w:sz="2" w:space="0" w:color="000000"/>
+              <w:insideH w:val="single" w:sz="2" w:space="0" w:color="000000"/>
+              <w:insideV w:val="single" w:sz="2" w:space="0" w:color="000000"/>
+            </w:tcBorders>
+            <w:shd w:fill="auto" w:val="clear"/>
+            <w:tcMar>
+              <w:left w:w="54" w:type="dxa"/>
+            </w:tcMar>
+          </w:tcPr>
+          <w:p>
+            <w:pPr>
+              <w:pStyle w:val="TableContents"/>
+              <w:spacing w:before="0" w:after="120"/>
+              <w:rPr/>
+            </w:pPr>
+            <w:r>
+              <w:rPr/>
+            </w:r>
+          </w:p>
+        </w:tc>
+      </w:tr>
+      <w:tr>
+        <w:trPr/>
+        <w:tc>
+          <w:tcPr>
+            <w:tcW w:w="1364" w:type="dxa"/>
+            <w:tcBorders>
+              <w:left w:val="single" w:sz="2" w:space="0" w:color="000000"/>
+              <w:bottom w:val="single" w:sz="2" w:space="0" w:color="000000"/>
+              <w:insideH w:val="single" w:sz="2" w:space="0" w:color="000000"/>
+            </w:tcBorders>
+            <w:shd w:fill="auto" w:val="clear"/>
+            <w:tcMar>
+              <w:left w:w="54" w:type="dxa"/>
+            </w:tcMar>
+          </w:tcPr>
+          <w:p>
+            <w:pPr>
+              <w:pStyle w:val="TableContents"/>
+              <w:spacing w:before="0" w:after="120"/>
+              <w:rPr/>
+            </w:pPr>
+            <w:r>
+              <w:rPr/>
+            </w:r>
+          </w:p>
+        </w:tc>
+        <w:tc>
+          <w:tcPr>
+            <w:tcW w:w="1214" w:type="dxa"/>
+            <w:tcBorders>
+              <w:left w:val="single" w:sz="2" w:space="0" w:color="000000"/>
+              <w:bottom w:val="single" w:sz="2" w:space="0" w:color="000000"/>
+              <w:insideH w:val="single" w:sz="2" w:space="0" w:color="000000"/>
+            </w:tcBorders>
+            <w:shd w:fill="auto" w:val="clear"/>
+            <w:tcMar>
+              <w:left w:w="54" w:type="dxa"/>
+            </w:tcMar>
+          </w:tcPr>
+          <w:p>
+            <w:pPr>
+              <w:pStyle w:val="TableContents"/>
+              <w:spacing w:before="0" w:after="120"/>
+              <w:rPr/>
+            </w:pPr>
+            <w:r>
+              <w:rPr/>
+            </w:r>
+          </w:p>
+        </w:tc>
+        <w:tc>
+          <w:tcPr>
+            <w:tcW w:w="1290" w:type="dxa"/>
+            <w:tcBorders>
+              <w:left w:val="single" w:sz="2" w:space="0" w:color="000000"/>
+              <w:bottom w:val="single" w:sz="2" w:space="0" w:color="000000"/>
+              <w:insideH w:val="single" w:sz="2" w:space="0" w:color="000000"/>
+            </w:tcBorders>
+            <w:shd w:fill="auto" w:val="clear"/>
+            <w:tcMar>
+              <w:left w:w="54" w:type="dxa"/>
+            </w:tcMar>
+          </w:tcPr>
+          <w:p>
+            <w:pPr>
+              <w:pStyle w:val="TableContents"/>
+              <w:spacing w:before="0" w:after="120"/>
+              <w:rPr/>
+            </w:pPr>
+            <w:r>
+              <w:rPr/>
+            </w:r>
+          </w:p>
+        </w:tc>
+        <w:tc>
+          <w:tcPr>
+            <w:tcW w:w="1289" w:type="dxa"/>
+            <w:tcBorders>
+              <w:left w:val="single" w:sz="2" w:space="0" w:color="000000"/>
+              <w:bottom w:val="single" w:sz="2" w:space="0" w:color="000000"/>
+              <w:insideH w:val="single" w:sz="2" w:space="0" w:color="000000"/>
+            </w:tcBorders>
+            <w:shd w:fill="auto" w:val="clear"/>
+            <w:tcMar>
+              <w:left w:w="54" w:type="dxa"/>
+            </w:tcMar>
+          </w:tcPr>
+          <w:p>
+            <w:pPr>
+              <w:pStyle w:val="TableContents"/>
+              <w:spacing w:before="0" w:after="120"/>
+              <w:rPr/>
+            </w:pPr>
+            <w:r>
+              <w:rPr/>
+            </w:r>
+          </w:p>
+        </w:tc>
+        <w:tc>
+          <w:tcPr>
+            <w:tcW w:w="1290" w:type="dxa"/>
+            <w:tcBorders>
+              <w:left w:val="single" w:sz="2" w:space="0" w:color="000000"/>
+              <w:bottom w:val="single" w:sz="2" w:space="0" w:color="000000"/>
+              <w:insideH w:val="single" w:sz="2" w:space="0" w:color="000000"/>
+            </w:tcBorders>
+            <w:shd w:fill="auto" w:val="clear"/>
+            <w:tcMar>
+              <w:left w:w="54" w:type="dxa"/>
+            </w:tcMar>
+          </w:tcPr>
+          <w:p>
+            <w:pPr>
+              <w:pStyle w:val="TableContents"/>
+              <w:spacing w:before="0" w:after="120"/>
+              <w:rPr/>
+            </w:pPr>
+            <w:r>
+              <w:rPr/>
+            </w:r>
+          </w:p>
+        </w:tc>
+        <w:tc>
+          <w:tcPr>
+            <w:tcW w:w="1289" w:type="dxa"/>
+            <w:tcBorders>
+              <w:left w:val="single" w:sz="2" w:space="0" w:color="000000"/>
+              <w:bottom w:val="single" w:sz="2" w:space="0" w:color="000000"/>
+              <w:insideH w:val="single" w:sz="2" w:space="0" w:color="000000"/>
+            </w:tcBorders>
+            <w:shd w:fill="auto" w:val="clear"/>
+            <w:tcMar>
+              <w:left w:w="54" w:type="dxa"/>
+            </w:tcMar>
+          </w:tcPr>
+          <w:p>
+            <w:pPr>
+              <w:pStyle w:val="TableContents"/>
+              <w:spacing w:before="0" w:after="120"/>
+              <w:rPr/>
+            </w:pPr>
+            <w:r>
+              <w:rPr/>
+            </w:r>
+          </w:p>
+        </w:tc>
+        <w:tc>
+          <w:tcPr>
+            <w:tcW w:w="1290" w:type="dxa"/>
+            <w:tcBorders>
+              <w:left w:val="single" w:sz="2" w:space="0" w:color="000000"/>
+              <w:bottom w:val="single" w:sz="2" w:space="0" w:color="000000"/>
+              <w:right w:val="single" w:sz="2" w:space="0" w:color="000000"/>
+              <w:insideH w:val="single" w:sz="2" w:space="0" w:color="000000"/>
+              <w:insideV w:val="single" w:sz="2" w:space="0" w:color="000000"/>
+            </w:tcBorders>
+            <w:shd w:fill="auto" w:val="clear"/>
+            <w:tcMar>
+              <w:left w:w="54" w:type="dxa"/>
+            </w:tcMar>
+          </w:tcPr>
+          <w:p>
+            <w:pPr>
+              <w:pStyle w:val="TableContents"/>
+              <w:spacing w:before="0" w:after="120"/>
+              <w:rPr/>
+            </w:pPr>
+            <w:r>
+              <w:rPr/>
+            </w:r>
+          </w:p>
+        </w:tc>
+      </w:tr>
+    </w:tbl>
     <w:p>
       <w:pPr>
         <w:pStyle w:val="Normal"/>
@@ -12062,7 +13719,7 @@
         <w:docPartGallery w:val="Page Numbers (Bottom of Page)"/>
         <w:docPartUnique w:val="true"/>
       </w:docPartObj>
-      <w:id w:val="336502608"/>
+      <w:id w:val="640516848"/>
     </w:sdtPr>
     <w:sdtContent>
       <w:p>
@@ -12085,7 +13742,7 @@
           <w:fldChar w:fldCharType="separate"/>
         </w:r>
         <w:r>
-          <w:t>16</w:t>
+          <w:t>17</w:t>
         </w:r>
         <w:r>
           <w:fldChar w:fldCharType="end"/>
@@ -14280,6 +15937,444 @@
     </w:lvl>
   </w:abstractNum>
   <w:abstractNum w:abstractNumId="18">
+    <w:lvl w:ilvl="0">
+      <w:start w:val="1"/>
+      <w:numFmt w:val="bullet"/>
+      <w:lvlText w:val=""/>
+      <w:lvlJc w:val="left"/>
+      <w:pPr>
+        <w:tabs>
+          <w:tab w:val="num" w:pos="720"/>
+        </w:tabs>
+        <w:ind w:left="720" w:hanging="360"/>
+      </w:pPr>
+      <w:rPr>
+        <w:rFonts w:ascii="Symbol" w:hAnsi="Symbol" w:cs="Symbol" w:hint="default"/>
+        <w:rFonts w:cs="OpenSymbol"/>
+      </w:rPr>
+    </w:lvl>
+    <w:lvl w:ilvl="1">
+      <w:start w:val="1"/>
+      <w:numFmt w:val="bullet"/>
+      <w:lvlText w:val="◦"/>
+      <w:lvlJc w:val="left"/>
+      <w:pPr>
+        <w:tabs>
+          <w:tab w:val="num" w:pos="1080"/>
+        </w:tabs>
+        <w:ind w:left="1080" w:hanging="360"/>
+      </w:pPr>
+      <w:rPr>
+        <w:rFonts w:ascii="OpenSymbol" w:hAnsi="OpenSymbol" w:cs="OpenSymbol" w:hint="default"/>
+        <w:rFonts w:cs="OpenSymbol"/>
+      </w:rPr>
+    </w:lvl>
+    <w:lvl w:ilvl="2">
+      <w:start w:val="1"/>
+      <w:numFmt w:val="bullet"/>
+      <w:lvlText w:val="▪"/>
+      <w:lvlJc w:val="left"/>
+      <w:pPr>
+        <w:tabs>
+          <w:tab w:val="num" w:pos="1440"/>
+        </w:tabs>
+        <w:ind w:left="1440" w:hanging="360"/>
+      </w:pPr>
+      <w:rPr>
+        <w:rFonts w:ascii="OpenSymbol" w:hAnsi="OpenSymbol" w:cs="OpenSymbol" w:hint="default"/>
+        <w:rFonts w:cs="OpenSymbol"/>
+      </w:rPr>
+    </w:lvl>
+    <w:lvl w:ilvl="3">
+      <w:start w:val="1"/>
+      <w:numFmt w:val="bullet"/>
+      <w:lvlText w:val=""/>
+      <w:lvlJc w:val="left"/>
+      <w:pPr>
+        <w:tabs>
+          <w:tab w:val="num" w:pos="1800"/>
+        </w:tabs>
+        <w:ind w:left="1800" w:hanging="360"/>
+      </w:pPr>
+      <w:rPr>
+        <w:rFonts w:ascii="Symbol" w:hAnsi="Symbol" w:cs="Symbol" w:hint="default"/>
+        <w:rFonts w:cs="OpenSymbol"/>
+      </w:rPr>
+    </w:lvl>
+    <w:lvl w:ilvl="4">
+      <w:start w:val="1"/>
+      <w:numFmt w:val="bullet"/>
+      <w:lvlText w:val="◦"/>
+      <w:lvlJc w:val="left"/>
+      <w:pPr>
+        <w:tabs>
+          <w:tab w:val="num" w:pos="2160"/>
+        </w:tabs>
+        <w:ind w:left="2160" w:hanging="360"/>
+      </w:pPr>
+      <w:rPr>
+        <w:rFonts w:ascii="OpenSymbol" w:hAnsi="OpenSymbol" w:cs="OpenSymbol" w:hint="default"/>
+        <w:rFonts w:cs="OpenSymbol"/>
+      </w:rPr>
+    </w:lvl>
+    <w:lvl w:ilvl="5">
+      <w:start w:val="1"/>
+      <w:numFmt w:val="bullet"/>
+      <w:lvlText w:val="▪"/>
+      <w:lvlJc w:val="left"/>
+      <w:pPr>
+        <w:tabs>
+          <w:tab w:val="num" w:pos="2520"/>
+        </w:tabs>
+        <w:ind w:left="2520" w:hanging="360"/>
+      </w:pPr>
+      <w:rPr>
+        <w:rFonts w:ascii="OpenSymbol" w:hAnsi="OpenSymbol" w:cs="OpenSymbol" w:hint="default"/>
+        <w:rFonts w:cs="OpenSymbol"/>
+      </w:rPr>
+    </w:lvl>
+    <w:lvl w:ilvl="6">
+      <w:start w:val="1"/>
+      <w:numFmt w:val="bullet"/>
+      <w:lvlText w:val=""/>
+      <w:lvlJc w:val="left"/>
+      <w:pPr>
+        <w:tabs>
+          <w:tab w:val="num" w:pos="2880"/>
+        </w:tabs>
+        <w:ind w:left="2880" w:hanging="360"/>
+      </w:pPr>
+      <w:rPr>
+        <w:rFonts w:ascii="Symbol" w:hAnsi="Symbol" w:cs="Symbol" w:hint="default"/>
+        <w:rFonts w:cs="OpenSymbol"/>
+      </w:rPr>
+    </w:lvl>
+    <w:lvl w:ilvl="7">
+      <w:start w:val="1"/>
+      <w:numFmt w:val="bullet"/>
+      <w:lvlText w:val="◦"/>
+      <w:lvlJc w:val="left"/>
+      <w:pPr>
+        <w:tabs>
+          <w:tab w:val="num" w:pos="3240"/>
+        </w:tabs>
+        <w:ind w:left="3240" w:hanging="360"/>
+      </w:pPr>
+      <w:rPr>
+        <w:rFonts w:ascii="OpenSymbol" w:hAnsi="OpenSymbol" w:cs="OpenSymbol" w:hint="default"/>
+        <w:rFonts w:cs="OpenSymbol"/>
+      </w:rPr>
+    </w:lvl>
+    <w:lvl w:ilvl="8">
+      <w:start w:val="1"/>
+      <w:numFmt w:val="bullet"/>
+      <w:lvlText w:val="▪"/>
+      <w:lvlJc w:val="left"/>
+      <w:pPr>
+        <w:tabs>
+          <w:tab w:val="num" w:pos="3600"/>
+        </w:tabs>
+        <w:ind w:left="3600" w:hanging="360"/>
+      </w:pPr>
+      <w:rPr>
+        <w:rFonts w:ascii="OpenSymbol" w:hAnsi="OpenSymbol" w:cs="OpenSymbol" w:hint="default"/>
+        <w:rFonts w:cs="OpenSymbol"/>
+      </w:rPr>
+    </w:lvl>
+  </w:abstractNum>
+  <w:abstractNum w:abstractNumId="19">
+    <w:lvl w:ilvl="0">
+      <w:start w:val="1"/>
+      <w:numFmt w:val="bullet"/>
+      <w:lvlText w:val=""/>
+      <w:lvlJc w:val="left"/>
+      <w:pPr>
+        <w:tabs>
+          <w:tab w:val="num" w:pos="720"/>
+        </w:tabs>
+        <w:ind w:left="720" w:hanging="360"/>
+      </w:pPr>
+      <w:rPr>
+        <w:rFonts w:ascii="Symbol" w:hAnsi="Symbol" w:cs="Symbol" w:hint="default"/>
+        <w:rFonts w:cs="OpenSymbol"/>
+      </w:rPr>
+    </w:lvl>
+    <w:lvl w:ilvl="1">
+      <w:start w:val="1"/>
+      <w:numFmt w:val="bullet"/>
+      <w:lvlText w:val="◦"/>
+      <w:lvlJc w:val="left"/>
+      <w:pPr>
+        <w:tabs>
+          <w:tab w:val="num" w:pos="1080"/>
+        </w:tabs>
+        <w:ind w:left="1080" w:hanging="360"/>
+      </w:pPr>
+      <w:rPr>
+        <w:rFonts w:ascii="OpenSymbol" w:hAnsi="OpenSymbol" w:cs="OpenSymbol" w:hint="default"/>
+        <w:rFonts w:cs="OpenSymbol"/>
+      </w:rPr>
+    </w:lvl>
+    <w:lvl w:ilvl="2">
+      <w:start w:val="1"/>
+      <w:numFmt w:val="bullet"/>
+      <w:lvlText w:val="▪"/>
+      <w:lvlJc w:val="left"/>
+      <w:pPr>
+        <w:tabs>
+          <w:tab w:val="num" w:pos="1440"/>
+        </w:tabs>
+        <w:ind w:left="1440" w:hanging="360"/>
+      </w:pPr>
+      <w:rPr>
+        <w:rFonts w:ascii="OpenSymbol" w:hAnsi="OpenSymbol" w:cs="OpenSymbol" w:hint="default"/>
+        <w:rFonts w:cs="OpenSymbol"/>
+      </w:rPr>
+    </w:lvl>
+    <w:lvl w:ilvl="3">
+      <w:start w:val="1"/>
+      <w:numFmt w:val="bullet"/>
+      <w:lvlText w:val=""/>
+      <w:lvlJc w:val="left"/>
+      <w:pPr>
+        <w:tabs>
+          <w:tab w:val="num" w:pos="1800"/>
+        </w:tabs>
+        <w:ind w:left="1800" w:hanging="360"/>
+      </w:pPr>
+      <w:rPr>
+        <w:rFonts w:ascii="Symbol" w:hAnsi="Symbol" w:cs="Symbol" w:hint="default"/>
+        <w:rFonts w:cs="OpenSymbol"/>
+      </w:rPr>
+    </w:lvl>
+    <w:lvl w:ilvl="4">
+      <w:start w:val="1"/>
+      <w:numFmt w:val="bullet"/>
+      <w:lvlText w:val="◦"/>
+      <w:lvlJc w:val="left"/>
+      <w:pPr>
+        <w:tabs>
+          <w:tab w:val="num" w:pos="2160"/>
+        </w:tabs>
+        <w:ind w:left="2160" w:hanging="360"/>
+      </w:pPr>
+      <w:rPr>
+        <w:rFonts w:ascii="OpenSymbol" w:hAnsi="OpenSymbol" w:cs="OpenSymbol" w:hint="default"/>
+        <w:rFonts w:cs="OpenSymbol"/>
+      </w:rPr>
+    </w:lvl>
+    <w:lvl w:ilvl="5">
+      <w:start w:val="1"/>
+      <w:numFmt w:val="bullet"/>
+      <w:lvlText w:val="▪"/>
+      <w:lvlJc w:val="left"/>
+      <w:pPr>
+        <w:tabs>
+          <w:tab w:val="num" w:pos="2520"/>
+        </w:tabs>
+        <w:ind w:left="2520" w:hanging="360"/>
+      </w:pPr>
+      <w:rPr>
+        <w:rFonts w:ascii="OpenSymbol" w:hAnsi="OpenSymbol" w:cs="OpenSymbol" w:hint="default"/>
+        <w:rFonts w:cs="OpenSymbol"/>
+      </w:rPr>
+    </w:lvl>
+    <w:lvl w:ilvl="6">
+      <w:start w:val="1"/>
+      <w:numFmt w:val="bullet"/>
+      <w:lvlText w:val=""/>
+      <w:lvlJc w:val="left"/>
+      <w:pPr>
+        <w:tabs>
+          <w:tab w:val="num" w:pos="2880"/>
+        </w:tabs>
+        <w:ind w:left="2880" w:hanging="360"/>
+      </w:pPr>
+      <w:rPr>
+        <w:rFonts w:ascii="Symbol" w:hAnsi="Symbol" w:cs="Symbol" w:hint="default"/>
+        <w:rFonts w:cs="OpenSymbol"/>
+      </w:rPr>
+    </w:lvl>
+    <w:lvl w:ilvl="7">
+      <w:start w:val="1"/>
+      <w:numFmt w:val="bullet"/>
+      <w:lvlText w:val="◦"/>
+      <w:lvlJc w:val="left"/>
+      <w:pPr>
+        <w:tabs>
+          <w:tab w:val="num" w:pos="3240"/>
+        </w:tabs>
+        <w:ind w:left="3240" w:hanging="360"/>
+      </w:pPr>
+      <w:rPr>
+        <w:rFonts w:ascii="OpenSymbol" w:hAnsi="OpenSymbol" w:cs="OpenSymbol" w:hint="default"/>
+        <w:rFonts w:cs="OpenSymbol"/>
+      </w:rPr>
+    </w:lvl>
+    <w:lvl w:ilvl="8">
+      <w:start w:val="1"/>
+      <w:numFmt w:val="bullet"/>
+      <w:lvlText w:val="▪"/>
+      <w:lvlJc w:val="left"/>
+      <w:pPr>
+        <w:tabs>
+          <w:tab w:val="num" w:pos="3600"/>
+        </w:tabs>
+        <w:ind w:left="3600" w:hanging="360"/>
+      </w:pPr>
+      <w:rPr>
+        <w:rFonts w:ascii="OpenSymbol" w:hAnsi="OpenSymbol" w:cs="OpenSymbol" w:hint="default"/>
+        <w:rFonts w:cs="OpenSymbol"/>
+      </w:rPr>
+    </w:lvl>
+  </w:abstractNum>
+  <w:abstractNum w:abstractNumId="20">
+    <w:lvl w:ilvl="0">
+      <w:start w:val="1"/>
+      <w:numFmt w:val="bullet"/>
+      <w:lvlText w:val=""/>
+      <w:lvlJc w:val="left"/>
+      <w:pPr>
+        <w:tabs>
+          <w:tab w:val="num" w:pos="720"/>
+        </w:tabs>
+        <w:ind w:left="720" w:hanging="360"/>
+      </w:pPr>
+      <w:rPr>
+        <w:rFonts w:ascii="Symbol" w:hAnsi="Symbol" w:cs="Symbol" w:hint="default"/>
+        <w:rFonts w:cs="OpenSymbol"/>
+      </w:rPr>
+    </w:lvl>
+    <w:lvl w:ilvl="1">
+      <w:start w:val="1"/>
+      <w:numFmt w:val="bullet"/>
+      <w:lvlText w:val="◦"/>
+      <w:lvlJc w:val="left"/>
+      <w:pPr>
+        <w:tabs>
+          <w:tab w:val="num" w:pos="1080"/>
+        </w:tabs>
+        <w:ind w:left="1080" w:hanging="360"/>
+      </w:pPr>
+      <w:rPr>
+        <w:rFonts w:ascii="OpenSymbol" w:hAnsi="OpenSymbol" w:cs="OpenSymbol" w:hint="default"/>
+        <w:rFonts w:cs="OpenSymbol"/>
+      </w:rPr>
+    </w:lvl>
+    <w:lvl w:ilvl="2">
+      <w:start w:val="1"/>
+      <w:numFmt w:val="bullet"/>
+      <w:lvlText w:val="▪"/>
+      <w:lvlJc w:val="left"/>
+      <w:pPr>
+        <w:tabs>
+          <w:tab w:val="num" w:pos="1440"/>
+        </w:tabs>
+        <w:ind w:left="1440" w:hanging="360"/>
+      </w:pPr>
+      <w:rPr>
+        <w:rFonts w:ascii="OpenSymbol" w:hAnsi="OpenSymbol" w:cs="OpenSymbol" w:hint="default"/>
+        <w:rFonts w:cs="OpenSymbol"/>
+      </w:rPr>
+    </w:lvl>
+    <w:lvl w:ilvl="3">
+      <w:start w:val="1"/>
+      <w:numFmt w:val="bullet"/>
+      <w:lvlText w:val=""/>
+      <w:lvlJc w:val="left"/>
+      <w:pPr>
+        <w:tabs>
+          <w:tab w:val="num" w:pos="1800"/>
+        </w:tabs>
+        <w:ind w:left="1800" w:hanging="360"/>
+      </w:pPr>
+      <w:rPr>
+        <w:rFonts w:ascii="Symbol" w:hAnsi="Symbol" w:cs="Symbol" w:hint="default"/>
+        <w:rFonts w:cs="OpenSymbol"/>
+      </w:rPr>
+    </w:lvl>
+    <w:lvl w:ilvl="4">
+      <w:start w:val="1"/>
+      <w:numFmt w:val="bullet"/>
+      <w:lvlText w:val="◦"/>
+      <w:lvlJc w:val="left"/>
+      <w:pPr>
+        <w:tabs>
+          <w:tab w:val="num" w:pos="2160"/>
+        </w:tabs>
+        <w:ind w:left="2160" w:hanging="360"/>
+      </w:pPr>
+      <w:rPr>
+        <w:rFonts w:ascii="OpenSymbol" w:hAnsi="OpenSymbol" w:cs="OpenSymbol" w:hint="default"/>
+        <w:rFonts w:cs="OpenSymbol"/>
+      </w:rPr>
+    </w:lvl>
+    <w:lvl w:ilvl="5">
+      <w:start w:val="1"/>
+      <w:numFmt w:val="bullet"/>
+      <w:lvlText w:val="▪"/>
+      <w:lvlJc w:val="left"/>
+      <w:pPr>
+        <w:tabs>
+          <w:tab w:val="num" w:pos="2520"/>
+        </w:tabs>
+        <w:ind w:left="2520" w:hanging="360"/>
+      </w:pPr>
+      <w:rPr>
+        <w:rFonts w:ascii="OpenSymbol" w:hAnsi="OpenSymbol" w:cs="OpenSymbol" w:hint="default"/>
+        <w:rFonts w:cs="OpenSymbol"/>
+      </w:rPr>
+    </w:lvl>
+    <w:lvl w:ilvl="6">
+      <w:start w:val="1"/>
+      <w:numFmt w:val="bullet"/>
+      <w:lvlText w:val=""/>
+      <w:lvlJc w:val="left"/>
+      <w:pPr>
+        <w:tabs>
+          <w:tab w:val="num" w:pos="2880"/>
+        </w:tabs>
+        <w:ind w:left="2880" w:hanging="360"/>
+      </w:pPr>
+      <w:rPr>
+        <w:rFonts w:ascii="Symbol" w:hAnsi="Symbol" w:cs="Symbol" w:hint="default"/>
+        <w:rFonts w:cs="OpenSymbol"/>
+      </w:rPr>
+    </w:lvl>
+    <w:lvl w:ilvl="7">
+      <w:start w:val="1"/>
+      <w:numFmt w:val="bullet"/>
+      <w:lvlText w:val="◦"/>
+      <w:lvlJc w:val="left"/>
+      <w:pPr>
+        <w:tabs>
+          <w:tab w:val="num" w:pos="3240"/>
+        </w:tabs>
+        <w:ind w:left="3240" w:hanging="360"/>
+      </w:pPr>
+      <w:rPr>
+        <w:rFonts w:ascii="OpenSymbol" w:hAnsi="OpenSymbol" w:cs="OpenSymbol" w:hint="default"/>
+        <w:rFonts w:cs="OpenSymbol"/>
+      </w:rPr>
+    </w:lvl>
+    <w:lvl w:ilvl="8">
+      <w:start w:val="1"/>
+      <w:numFmt w:val="bullet"/>
+      <w:lvlText w:val="▪"/>
+      <w:lvlJc w:val="left"/>
+      <w:pPr>
+        <w:tabs>
+          <w:tab w:val="num" w:pos="3600"/>
+        </w:tabs>
+        <w:ind w:left="3600" w:hanging="360"/>
+      </w:pPr>
+      <w:rPr>
+        <w:rFonts w:ascii="OpenSymbol" w:hAnsi="OpenSymbol" w:cs="OpenSymbol" w:hint="default"/>
+        <w:rFonts w:cs="OpenSymbol"/>
+      </w:rPr>
+    </w:lvl>
+  </w:abstractNum>
+  <w:abstractNum w:abstractNumId="21">
     <w:lvl w:ilvl="0">
       <w:start w:val="1"/>
       <w:numFmt w:val="none"/>
@@ -14424,6 +16519,15 @@
   </w:num>
   <w:num w:numId="18">
     <w:abstractNumId w:val="18"/>
+  </w:num>
+  <w:num w:numId="19">
+    <w:abstractNumId w:val="19"/>
+  </w:num>
+  <w:num w:numId="20">
+    <w:abstractNumId w:val="20"/>
+  </w:num>
+  <w:num w:numId="21">
+    <w:abstractNumId w:val="21"/>
   </w:num>
 </w:numbering>
 </file>
@@ -17026,6 +19130,13 @@
       <w:szCs w:val="20"/>
     </w:rPr>
   </w:style>
+  <w:style w:type="paragraph" w:styleId="TableContents">
+    <w:name w:val="Table Contents"/>
+    <w:basedOn w:val="Normal"/>
+    <w:qFormat/>
+    <w:pPr/>
+    <w:rPr/>
+  </w:style>
   <w:style w:type="numbering" w:styleId="NoList" w:default="1">
     <w:name w:val="No List"/>
     <w:uiPriority w:val="99"/>

</xml_diff>